<commit_message>
Update stats results to include estimated means, slopes, and contrasts
</commit_message>
<xml_diff>
--- a/stats_results.docx
+++ b/stats_results.docx
@@ -69,10 +69,7 @@
         <w:t xml:space="preserve">(Cumming, 2014)</w:t>
       </w:r>
       <w:r>
-        <w:t xml:space="preserve">. For all analyses model parameter estimates and their precision (i.e., 95% confidence intervals [CI]), along with conclusions based upon them, were interpreted continuously and probabilistically, considering data quality, plausibility of effect, and previous literature, all within the context of each model. We focused primarily on qualitative examination of our results based on visualization of the data and models for fixed effects. All analysis was performed in R (version 4.3.3, The R Foundation for Statistical Computing, 2022) and all data and code is presented in the supplementary materials</w:t>
-      </w:r>
-      <w:r>
-        <w:t xml:space="preserve"> </w:t>
+        <w:t xml:space="preserve">. For all analyses model parameter estimates and their precision (i.e., 95% confidence intervals [CI]), along with conclusions based upon them, were interpreted continuously and probabilistically, considering data quality, plausibility of effect, and previous literature, all within the context of each model. We focused primarily on qualitative examination of our results based on visualization of the data and models for fixed effects. All analysis was performed in R (version 4.3.3, The R Foundation for Statistical Computing, 2022) and all data and code is presented in the supplementary materials (</w:t>
       </w:r>
       <w:hyperlink r:id="rId20">
         <w:r>
@@ -83,7 +80,7 @@
         </w:r>
       </w:hyperlink>
       <w:r>
-        <w:t xml:space="preserve">.All data visualisations were made using</w:t>
+        <w:t xml:space="preserve">).All data visualisations were made using</w:t>
       </w:r>
       <w:r>
         <w:t xml:space="preserve"> </w:t>
@@ -116,7 +113,7 @@
         <w:t xml:space="preserve"> </w:t>
       </w:r>
       <w:r>
-        <w:t xml:space="preserve">(Lüdecke et al., 2024)</w:t>
+        <w:t xml:space="preserve">(Lüdecke, Aust, et al., 2024)</w:t>
       </w:r>
       <w:r>
         <w:t xml:space="preserve"> </w:t>
@@ -188,7 +185,7 @@
         <w:t xml:space="preserve"> </w:t>
       </w:r>
       <w:r>
-        <w:t xml:space="preserve">(Lüdecke (@strengejacke) et al., 2024)</w:t>
+        <w:t xml:space="preserve">(Lüdecke, Makowski (@Dom_Makowski), et al., 2024)</w:t>
       </w:r>
       <w:r>
         <w:t xml:space="preserve">, in the online supplementary materials (download and view html file from:</w:t>
@@ -209,7 +206,7 @@
       </w:r>
     </w:p>
     <w:bookmarkEnd w:id="22"/>
-    <w:bookmarkStart w:id="41" w:name="results"/>
+    <w:bookmarkStart w:id="45" w:name="results"/>
     <w:p>
       <w:pPr>
         <w:pStyle w:val="Heading1"/>
@@ -237,10 +234,10 @@
         </w:r>
       </w:hyperlink>
       <w:r>
-        <w:t xml:space="preserve">. Here we focus on presenting the key results for the effects of condition, or condition:time interaction effects (i.e., where timepoint was pre- to post-warm-up or multiple measures where taken during warm-up such as heart rate each minute).</w:t>
+        <w:t xml:space="preserve">). Here we focus on presenting the key results for the effects of condition, or condition:time interaction effects (i.e., where timepoint was pre- to post-warm-up or multiple measures where taken during warm-up such as heart rate each minute).</w:t>
       </w:r>
     </w:p>
-    <w:bookmarkStart w:id="31" w:name="X0bdd8e7f312feb9e9ee3fdb0240fee872e83ea4"/>
+    <w:bookmarkStart w:id="33" w:name="X0bdd8e7f312feb9e9ee3fdb0240fee872e83ea4"/>
     <w:p>
       <w:pPr>
         <w:pStyle w:val="Heading2"/>
@@ -320,14 +317,14 @@
               <w:pStyle w:val="ImageCaption"/>
             </w:pPr>
             <w:r>
-              <w:t xml:space="preserve">Figure 1: ADD TEXT.</w:t>
+              <w:t xml:space="preserve">Figure 1: Individual participant and measurement level data (thin lines) with model predicted values and 95% confidence intervals (thick lines and bands OR points and error bars). Panel (A) shows the results for heart rate, panel (B) shows the results for blood lactate, and panel (C) shows the results for rating of perceived exertion.</w:t>
             </w:r>
           </w:p>
           <w:bookmarkEnd w:id="27"/>
         </w:tc>
       </w:tr>
     </w:tbl>
-    <w:bookmarkStart w:id="28" w:name="heart-rate"/>
+    <w:bookmarkStart w:id="29" w:name="heart-rate"/>
     <w:p>
       <w:pPr>
         <w:pStyle w:val="Heading3"/>
@@ -341,7 +338,7 @@
         <w:pStyle w:val="FirstParagraph"/>
       </w:pPr>
       <w:r>
-        <w:t xml:space="preserve">On average heart rate was typically higher during the high BFR condition compared with the control condition (beats.minute</w:t>
+        <w:t xml:space="preserve">Heart rate increased over time (i.e., each minute) in the control condition (slope = 1.31 [95% CI: 0.85, 1.78] beats.minute</w:t>
       </w:r>
       <m:oMath>
         <m:sSup>
@@ -364,10 +361,7 @@
         </m:sSup>
       </m:oMath>
       <w:r>
-        <w:t xml:space="preserve"> </w:t>
-      </w:r>
-      <w:r>
-        <w:t xml:space="preserve">= 9.64 [95% CI: 3.69, 15.58]), though not clearly so with the low BFR condition (beats.minute</w:t>
+        <w:t xml:space="preserve">), low BFR condition (slope = 1.23 [95% CI: 0.69, 1.76] beats.minute</w:t>
       </w:r>
       <m:oMath>
         <m:sSup>
@@ -390,10 +384,7 @@
         </m:sSup>
       </m:oMath>
       <w:r>
-        <w:t xml:space="preserve"> </w:t>
-      </w:r>
-      <w:r>
-        <w:t xml:space="preserve">= 1.78 [95% CI: -6.12, 9.68]). Heart rate was seen to rise over time (i.e., each minute) in the control condition (beats.minute</w:t>
+        <w:t xml:space="preserve">) and the high BFR condition (slope = 0.79 [95% CI: 0.29, 1.29] beats.minute</w:t>
       </w:r>
       <m:oMath>
         <m:sSup>
@@ -416,10 +407,1698 @@
         </m:sSup>
       </m:oMath>
       <w:r>
-        <w:t xml:space="preserve"> </w:t>
-      </w:r>
-      <w:r>
-        <w:t xml:space="preserve">= 1.31 [95% CI: 0.85, 1.78]), but heart rates were approximately similar by the end of the warmup such that, given it’s higher average heart rate throughout, they rose more slowly during the high BFR condition (Condition [High BFR]:Minute interaction; beats.minute</w:t>
+        <w:t xml:space="preserve">). However, despite heart rate appearing greater at the beginning of the warm-up for the high BFR condition it was similar between conditions by the end of the warm-up such that (</w:t>
+      </w:r>
+      <w:hyperlink w:anchor="tbl-heartcontr">
+        <w:r>
+          <w:rPr>
+            <w:rStyle w:val="Hyperlink"/>
+          </w:rPr>
+          <w:t xml:space="preserve">Table 1</w:t>
+        </w:r>
+      </w:hyperlink>
+      <w:r>
+        <w:t xml:space="preserve"> </w:t>
+      </w:r>
+      <w:r>
+        <w:t xml:space="preserve">shows the between condition contrasts at three minute intervals). Heart rate results are seen in figure (</w:t>
+      </w:r>
+      <w:hyperlink w:anchor="fig-warmup">
+        <w:r>
+          <w:rPr>
+            <w:rStyle w:val="Hyperlink"/>
+          </w:rPr>
+          <w:t xml:space="preserve">Figure 1</w:t>
+        </w:r>
+      </w:hyperlink>
+      <w:r>
+        <w:t xml:space="preserve"> </w:t>
+      </w:r>
+      <w:r>
+        <w:t xml:space="preserve">(A)).</w:t>
+      </w:r>
+    </w:p>
+    <w:bookmarkStart w:id="28" w:name="tbl-heartcontr"/>
+    <w:p>
+      <w:pPr>
+        <w:pStyle w:val="TableCaption"/>
+      </w:pPr>
+      <w:r>
+        <w:t xml:space="preserve">Table 1: Between condition contrasts across time for heart rate.</w:t>
+      </w:r>
+    </w:p>
+    <w:tbl>
+      <w:tblPr>
+        <w:tblStyle w:val="Table"/>
+        <w:tblW w:type="auto" w:w="0"/>
+        <w:tblLook w:firstRow="1" w:lastRow="1" w:firstColumn="0" w:lastColumn="0" w:noHBand="0" w:noVBand="0" w:val="0020"/>
+        <w:jc w:val="start"/>
+        <w:tblCaption w:val="Table 1: Between condition contrasts across time for heart rate."/>
+      </w:tblPr>
+      <w:tblGrid>
+        <w:gridCol w:w="1584"/>
+        <w:gridCol w:w="1584"/>
+        <w:gridCol w:w="1584"/>
+        <w:gridCol w:w="1584"/>
+        <w:gridCol w:w="1584"/>
+      </w:tblGrid>
+      <w:tr>
+        <w:trPr>
+          <w:tblHeader w:val="true"/>
+        </w:trPr>
+        <w:tc>
+          <w:tcPr/>
+          <w:p>
+            <w:pPr>
+              <w:pStyle w:val="Compact"/>
+              <w:jc w:val="center"/>
+            </w:pPr>
+            <w:r>
+              <w:t xml:space="preserve">Condition 1</w:t>
+            </w:r>
+          </w:p>
+        </w:tc>
+        <w:tc>
+          <w:tcPr/>
+          <w:p>
+            <w:pPr>
+              <w:pStyle w:val="Compact"/>
+              <w:jc w:val="center"/>
+            </w:pPr>
+            <w:r>
+              <w:t xml:space="preserve">Condition 2</w:t>
+            </w:r>
+          </w:p>
+        </w:tc>
+        <w:tc>
+          <w:tcPr/>
+          <w:p>
+            <w:pPr>
+              <w:pStyle w:val="Compact"/>
+              <w:jc w:val="center"/>
+            </w:pPr>
+            <w:r>
+              <w:t xml:space="preserve">Contrast</w:t>
+            </w:r>
+          </w:p>
+        </w:tc>
+        <w:tc>
+          <w:tcPr/>
+          <w:p>
+            <w:pPr>
+              <w:pStyle w:val="Compact"/>
+              <w:jc w:val="center"/>
+            </w:pPr>
+            <w:r>
+              <w:t xml:space="preserve">Lower 95\% CI</w:t>
+            </w:r>
+          </w:p>
+        </w:tc>
+        <w:tc>
+          <w:tcPr/>
+          <w:p>
+            <w:pPr>
+              <w:pStyle w:val="Compact"/>
+              <w:jc w:val="center"/>
+            </w:pPr>
+            <w:r>
+              <w:t xml:space="preserve">Upper 95\% CI</w:t>
+            </w:r>
+          </w:p>
+        </w:tc>
+      </w:tr>
+      <w:tr>
+        <w:tc>
+          <w:tcPr>
+            <w:gridSpan w:val="5"/>
+          </w:tcPr>
+          <w:p>
+            <w:pPr>
+              <w:pStyle w:val="Compact"/>
+              <w:jc w:val="left"/>
+            </w:pPr>
+            <w:r>
+              <w:rPr>
+                <w:bCs/>
+                <w:b/>
+              </w:rPr>
+              <w:t xml:space="preserve">Baseline</w:t>
+            </w:r>
+          </w:p>
+        </w:tc>
+      </w:tr>
+      <w:tr>
+        <w:tc>
+          <w:tcPr/>
+          <w:p>
+            <w:pPr>
+              <w:pStyle w:val="Compact"/>
+              <w:jc w:val="center"/>
+            </w:pPr>
+            <w:r>
+              <w:t xml:space="preserve">Low BFR</w:t>
+            </w:r>
+          </w:p>
+        </w:tc>
+        <w:tc>
+          <w:tcPr/>
+          <w:p>
+            <w:pPr>
+              <w:pStyle w:val="Compact"/>
+              <w:jc w:val="center"/>
+            </w:pPr>
+            <w:r>
+              <w:t xml:space="preserve">High BFR</w:t>
+            </w:r>
+          </w:p>
+        </w:tc>
+        <w:tc>
+          <w:tcPr/>
+          <w:p>
+            <w:pPr>
+              <w:pStyle w:val="Compact"/>
+              <w:jc w:val="center"/>
+            </w:pPr>
+            <w:r>
+              <w:t xml:space="preserve">-7.86</w:t>
+            </w:r>
+          </w:p>
+        </w:tc>
+        <w:tc>
+          <w:tcPr/>
+          <w:p>
+            <w:pPr>
+              <w:pStyle w:val="Compact"/>
+              <w:jc w:val="center"/>
+            </w:pPr>
+            <w:r>
+              <w:t xml:space="preserve">-16.63</w:t>
+            </w:r>
+          </w:p>
+        </w:tc>
+        <w:tc>
+          <w:tcPr/>
+          <w:p>
+            <w:pPr>
+              <w:pStyle w:val="Compact"/>
+              <w:jc w:val="center"/>
+            </w:pPr>
+            <w:r>
+              <w:t xml:space="preserve">0.92</w:t>
+            </w:r>
+          </w:p>
+        </w:tc>
+      </w:tr>
+      <w:tr>
+        <w:tc>
+          <w:tcPr/>
+          <w:p>
+            <w:pPr>
+              <w:pStyle w:val="Compact"/>
+              <w:jc w:val="center"/>
+            </w:pPr>
+            <w:r>
+              <w:t xml:space="preserve">Control</w:t>
+            </w:r>
+          </w:p>
+        </w:tc>
+        <w:tc>
+          <w:tcPr/>
+          <w:p>
+            <w:pPr>
+              <w:pStyle w:val="Compact"/>
+              <w:jc w:val="center"/>
+            </w:pPr>
+            <w:r>
+              <w:t xml:space="preserve">High BFR</w:t>
+            </w:r>
+          </w:p>
+        </w:tc>
+        <w:tc>
+          <w:tcPr/>
+          <w:p>
+            <w:pPr>
+              <w:pStyle w:val="Compact"/>
+              <w:jc w:val="center"/>
+            </w:pPr>
+            <w:r>
+              <w:t xml:space="preserve">-9.64</w:t>
+            </w:r>
+          </w:p>
+        </w:tc>
+        <w:tc>
+          <w:tcPr/>
+          <w:p>
+            <w:pPr>
+              <w:pStyle w:val="Compact"/>
+              <w:jc w:val="center"/>
+            </w:pPr>
+            <w:r>
+              <w:t xml:space="preserve">-17.10</w:t>
+            </w:r>
+          </w:p>
+        </w:tc>
+        <w:tc>
+          <w:tcPr/>
+          <w:p>
+            <w:pPr>
+              <w:pStyle w:val="Compact"/>
+              <w:jc w:val="center"/>
+            </w:pPr>
+            <w:r>
+              <w:t xml:space="preserve">-2.17</w:t>
+            </w:r>
+          </w:p>
+        </w:tc>
+      </w:tr>
+      <w:tr>
+        <w:tc>
+          <w:tcPr/>
+          <w:p>
+            <w:pPr>
+              <w:pStyle w:val="Compact"/>
+              <w:jc w:val="center"/>
+            </w:pPr>
+            <w:r>
+              <w:t xml:space="preserve">Control</w:t>
+            </w:r>
+          </w:p>
+        </w:tc>
+        <w:tc>
+          <w:tcPr/>
+          <w:p>
+            <w:pPr>
+              <w:pStyle w:val="Compact"/>
+              <w:jc w:val="center"/>
+            </w:pPr>
+            <w:r>
+              <w:t xml:space="preserve">Low BFR</w:t>
+            </w:r>
+          </w:p>
+        </w:tc>
+        <w:tc>
+          <w:tcPr/>
+          <w:p>
+            <w:pPr>
+              <w:pStyle w:val="Compact"/>
+              <w:jc w:val="center"/>
+            </w:pPr>
+            <w:r>
+              <w:t xml:space="preserve">-1.78</w:t>
+            </w:r>
+          </w:p>
+        </w:tc>
+        <w:tc>
+          <w:tcPr/>
+          <w:p>
+            <w:pPr>
+              <w:pStyle w:val="Compact"/>
+              <w:jc w:val="center"/>
+            </w:pPr>
+            <w:r>
+              <w:t xml:space="preserve">-11.69</w:t>
+            </w:r>
+          </w:p>
+        </w:tc>
+        <w:tc>
+          <w:tcPr/>
+          <w:p>
+            <w:pPr>
+              <w:pStyle w:val="Compact"/>
+              <w:jc w:val="center"/>
+            </w:pPr>
+            <w:r>
+              <w:t xml:space="preserve">8.14</w:t>
+            </w:r>
+          </w:p>
+        </w:tc>
+      </w:tr>
+      <w:tr>
+        <w:tc>
+          <w:tcPr>
+            <w:gridSpan w:val="5"/>
+          </w:tcPr>
+          <w:p>
+            <w:pPr>
+              <w:pStyle w:val="Compact"/>
+              <w:jc w:val="left"/>
+            </w:pPr>
+            <w:r>
+              <w:rPr>
+                <w:bCs/>
+                <w:b/>
+              </w:rPr>
+              <w:t xml:space="preserve">3 Minutes</w:t>
+            </w:r>
+          </w:p>
+        </w:tc>
+      </w:tr>
+      <w:tr>
+        <w:tc>
+          <w:tcPr/>
+          <w:p>
+            <w:pPr>
+              <w:pStyle w:val="Compact"/>
+              <w:jc w:val="center"/>
+            </w:pPr>
+            <w:r>
+              <w:t xml:space="preserve">Low BFR</w:t>
+            </w:r>
+          </w:p>
+        </w:tc>
+        <w:tc>
+          <w:tcPr/>
+          <w:p>
+            <w:pPr>
+              <w:pStyle w:val="Compact"/>
+              <w:jc w:val="center"/>
+            </w:pPr>
+            <w:r>
+              <w:t xml:space="preserve">High BFR</w:t>
+            </w:r>
+          </w:p>
+        </w:tc>
+        <w:tc>
+          <w:tcPr/>
+          <w:p>
+            <w:pPr>
+              <w:pStyle w:val="Compact"/>
+              <w:jc w:val="center"/>
+            </w:pPr>
+            <w:r>
+              <w:t xml:space="preserve">-6.54</w:t>
+            </w:r>
+          </w:p>
+        </w:tc>
+        <w:tc>
+          <w:tcPr/>
+          <w:p>
+            <w:pPr>
+              <w:pStyle w:val="Compact"/>
+              <w:jc w:val="center"/>
+            </w:pPr>
+            <w:r>
+              <w:t xml:space="preserve">-14.66</w:t>
+            </w:r>
+          </w:p>
+        </w:tc>
+        <w:tc>
+          <w:tcPr/>
+          <w:p>
+            <w:pPr>
+              <w:pStyle w:val="Compact"/>
+              <w:jc w:val="center"/>
+            </w:pPr>
+            <w:r>
+              <w:t xml:space="preserve">1.58</w:t>
+            </w:r>
+          </w:p>
+        </w:tc>
+      </w:tr>
+      <w:tr>
+        <w:tc>
+          <w:tcPr/>
+          <w:p>
+            <w:pPr>
+              <w:pStyle w:val="Compact"/>
+              <w:jc w:val="center"/>
+            </w:pPr>
+            <w:r>
+              <w:t xml:space="preserve">Control</w:t>
+            </w:r>
+          </w:p>
+        </w:tc>
+        <w:tc>
+          <w:tcPr/>
+          <w:p>
+            <w:pPr>
+              <w:pStyle w:val="Compact"/>
+              <w:jc w:val="center"/>
+            </w:pPr>
+            <w:r>
+              <w:t xml:space="preserve">High BFR</w:t>
+            </w:r>
+          </w:p>
+        </w:tc>
+        <w:tc>
+          <w:tcPr/>
+          <w:p>
+            <w:pPr>
+              <w:pStyle w:val="Compact"/>
+              <w:jc w:val="center"/>
+            </w:pPr>
+            <w:r>
+              <w:t xml:space="preserve">-8.06</w:t>
+            </w:r>
+          </w:p>
+        </w:tc>
+        <w:tc>
+          <w:tcPr/>
+          <w:p>
+            <w:pPr>
+              <w:pStyle w:val="Compact"/>
+              <w:jc w:val="center"/>
+            </w:pPr>
+            <w:r>
+              <w:t xml:space="preserve">-15.16</w:t>
+            </w:r>
+          </w:p>
+        </w:tc>
+        <w:tc>
+          <w:tcPr/>
+          <w:p>
+            <w:pPr>
+              <w:pStyle w:val="Compact"/>
+              <w:jc w:val="center"/>
+            </w:pPr>
+            <w:r>
+              <w:t xml:space="preserve">-0.96</w:t>
+            </w:r>
+          </w:p>
+        </w:tc>
+      </w:tr>
+      <w:tr>
+        <w:tc>
+          <w:tcPr/>
+          <w:p>
+            <w:pPr>
+              <w:pStyle w:val="Compact"/>
+              <w:jc w:val="center"/>
+            </w:pPr>
+            <w:r>
+              <w:t xml:space="preserve">Control</w:t>
+            </w:r>
+          </w:p>
+        </w:tc>
+        <w:tc>
+          <w:tcPr/>
+          <w:p>
+            <w:pPr>
+              <w:pStyle w:val="Compact"/>
+              <w:jc w:val="center"/>
+            </w:pPr>
+            <w:r>
+              <w:t xml:space="preserve">Low BFR</w:t>
+            </w:r>
+          </w:p>
+        </w:tc>
+        <w:tc>
+          <w:tcPr/>
+          <w:p>
+            <w:pPr>
+              <w:pStyle w:val="Compact"/>
+              <w:jc w:val="center"/>
+            </w:pPr>
+            <w:r>
+              <w:t xml:space="preserve">-1.52</w:t>
+            </w:r>
+          </w:p>
+        </w:tc>
+        <w:tc>
+          <w:tcPr/>
+          <w:p>
+            <w:pPr>
+              <w:pStyle w:val="Compact"/>
+              <w:jc w:val="center"/>
+            </w:pPr>
+            <w:r>
+              <w:t xml:space="preserve">-10.72</w:t>
+            </w:r>
+          </w:p>
+        </w:tc>
+        <w:tc>
+          <w:tcPr/>
+          <w:p>
+            <w:pPr>
+              <w:pStyle w:val="Compact"/>
+              <w:jc w:val="center"/>
+            </w:pPr>
+            <w:r>
+              <w:t xml:space="preserve">7.68</w:t>
+            </w:r>
+          </w:p>
+        </w:tc>
+      </w:tr>
+      <w:tr>
+        <w:tc>
+          <w:tcPr>
+            <w:gridSpan w:val="5"/>
+          </w:tcPr>
+          <w:p>
+            <w:pPr>
+              <w:pStyle w:val="Compact"/>
+              <w:jc w:val="left"/>
+            </w:pPr>
+            <w:r>
+              <w:rPr>
+                <w:bCs/>
+                <w:b/>
+              </w:rPr>
+              <w:t xml:space="preserve">6 Minutes</w:t>
+            </w:r>
+          </w:p>
+        </w:tc>
+      </w:tr>
+      <w:tr>
+        <w:tc>
+          <w:tcPr/>
+          <w:p>
+            <w:pPr>
+              <w:pStyle w:val="Compact"/>
+              <w:jc w:val="center"/>
+            </w:pPr>
+            <w:r>
+              <w:t xml:space="preserve">Low BFR</w:t>
+            </w:r>
+          </w:p>
+        </w:tc>
+        <w:tc>
+          <w:tcPr/>
+          <w:p>
+            <w:pPr>
+              <w:pStyle w:val="Compact"/>
+              <w:jc w:val="center"/>
+            </w:pPr>
+            <w:r>
+              <w:t xml:space="preserve">High BFR</w:t>
+            </w:r>
+          </w:p>
+        </w:tc>
+        <w:tc>
+          <w:tcPr/>
+          <w:p>
+            <w:pPr>
+              <w:pStyle w:val="Compact"/>
+              <w:jc w:val="center"/>
+            </w:pPr>
+            <w:r>
+              <w:t xml:space="preserve">-5.22</w:t>
+            </w:r>
+          </w:p>
+        </w:tc>
+        <w:tc>
+          <w:tcPr/>
+          <w:p>
+            <w:pPr>
+              <w:pStyle w:val="Compact"/>
+              <w:jc w:val="center"/>
+            </w:pPr>
+            <w:r>
+              <w:t xml:space="preserve">-12.99</w:t>
+            </w:r>
+          </w:p>
+        </w:tc>
+        <w:tc>
+          <w:tcPr/>
+          <w:p>
+            <w:pPr>
+              <w:pStyle w:val="Compact"/>
+              <w:jc w:val="center"/>
+            </w:pPr>
+            <w:r>
+              <w:t xml:space="preserve">2.55</w:t>
+            </w:r>
+          </w:p>
+        </w:tc>
+      </w:tr>
+      <w:tr>
+        <w:tc>
+          <w:tcPr/>
+          <w:p>
+            <w:pPr>
+              <w:pStyle w:val="Compact"/>
+              <w:jc w:val="center"/>
+            </w:pPr>
+            <w:r>
+              <w:t xml:space="preserve">Control</w:t>
+            </w:r>
+          </w:p>
+        </w:tc>
+        <w:tc>
+          <w:tcPr/>
+          <w:p>
+            <w:pPr>
+              <w:pStyle w:val="Compact"/>
+              <w:jc w:val="center"/>
+            </w:pPr>
+            <w:r>
+              <w:t xml:space="preserve">High BFR</w:t>
+            </w:r>
+          </w:p>
+        </w:tc>
+        <w:tc>
+          <w:tcPr/>
+          <w:p>
+            <w:pPr>
+              <w:pStyle w:val="Compact"/>
+              <w:jc w:val="center"/>
+            </w:pPr>
+            <w:r>
+              <w:t xml:space="preserve">-6.48</w:t>
+            </w:r>
+          </w:p>
+        </w:tc>
+        <w:tc>
+          <w:tcPr/>
+          <w:p>
+            <w:pPr>
+              <w:pStyle w:val="Compact"/>
+              <w:jc w:val="center"/>
+            </w:pPr>
+            <w:r>
+              <w:t xml:space="preserve">-13.81</w:t>
+            </w:r>
+          </w:p>
+        </w:tc>
+        <w:tc>
+          <w:tcPr/>
+          <w:p>
+            <w:pPr>
+              <w:pStyle w:val="Compact"/>
+              <w:jc w:val="center"/>
+            </w:pPr>
+            <w:r>
+              <w:t xml:space="preserve">0.85</w:t>
+            </w:r>
+          </w:p>
+        </w:tc>
+      </w:tr>
+      <w:tr>
+        <w:tc>
+          <w:tcPr/>
+          <w:p>
+            <w:pPr>
+              <w:pStyle w:val="Compact"/>
+              <w:jc w:val="center"/>
+            </w:pPr>
+            <w:r>
+              <w:t xml:space="preserve">Control</w:t>
+            </w:r>
+          </w:p>
+        </w:tc>
+        <w:tc>
+          <w:tcPr/>
+          <w:p>
+            <w:pPr>
+              <w:pStyle w:val="Compact"/>
+              <w:jc w:val="center"/>
+            </w:pPr>
+            <w:r>
+              <w:t xml:space="preserve">Low BFR</w:t>
+            </w:r>
+          </w:p>
+        </w:tc>
+        <w:tc>
+          <w:tcPr/>
+          <w:p>
+            <w:pPr>
+              <w:pStyle w:val="Compact"/>
+              <w:jc w:val="center"/>
+            </w:pPr>
+            <w:r>
+              <w:t xml:space="preserve">-1.26</w:t>
+            </w:r>
+          </w:p>
+        </w:tc>
+        <w:tc>
+          <w:tcPr/>
+          <w:p>
+            <w:pPr>
+              <w:pStyle w:val="Compact"/>
+              <w:jc w:val="center"/>
+            </w:pPr>
+            <w:r>
+              <w:t xml:space="preserve">-10.14</w:t>
+            </w:r>
+          </w:p>
+        </w:tc>
+        <w:tc>
+          <w:tcPr/>
+          <w:p>
+            <w:pPr>
+              <w:pStyle w:val="Compact"/>
+              <w:jc w:val="center"/>
+            </w:pPr>
+            <w:r>
+              <w:t xml:space="preserve">7.62</w:t>
+            </w:r>
+          </w:p>
+        </w:tc>
+      </w:tr>
+      <w:tr>
+        <w:tc>
+          <w:tcPr>
+            <w:gridSpan w:val="5"/>
+          </w:tcPr>
+          <w:p>
+            <w:pPr>
+              <w:pStyle w:val="Compact"/>
+              <w:jc w:val="left"/>
+            </w:pPr>
+            <w:r>
+              <w:rPr>
+                <w:bCs/>
+                <w:b/>
+              </w:rPr>
+              <w:t xml:space="preserve">9 Minutes</w:t>
+            </w:r>
+          </w:p>
+        </w:tc>
+      </w:tr>
+      <w:tr>
+        <w:tc>
+          <w:tcPr/>
+          <w:p>
+            <w:pPr>
+              <w:pStyle w:val="Compact"/>
+              <w:jc w:val="center"/>
+            </w:pPr>
+            <w:r>
+              <w:t xml:space="preserve">Low BFR</w:t>
+            </w:r>
+          </w:p>
+        </w:tc>
+        <w:tc>
+          <w:tcPr/>
+          <w:p>
+            <w:pPr>
+              <w:pStyle w:val="Compact"/>
+              <w:jc w:val="center"/>
+            </w:pPr>
+            <w:r>
+              <w:t xml:space="preserve">High BFR</w:t>
+            </w:r>
+          </w:p>
+        </w:tc>
+        <w:tc>
+          <w:tcPr/>
+          <w:p>
+            <w:pPr>
+              <w:pStyle w:val="Compact"/>
+              <w:jc w:val="center"/>
+            </w:pPr>
+            <w:r>
+              <w:t xml:space="preserve">-3.90</w:t>
+            </w:r>
+          </w:p>
+        </w:tc>
+        <w:tc>
+          <w:tcPr/>
+          <w:p>
+            <w:pPr>
+              <w:pStyle w:val="Compact"/>
+              <w:jc w:val="center"/>
+            </w:pPr>
+            <w:r>
+              <w:t xml:space="preserve">-11.65</w:t>
+            </w:r>
+          </w:p>
+        </w:tc>
+        <w:tc>
+          <w:tcPr/>
+          <w:p>
+            <w:pPr>
+              <w:pStyle w:val="Compact"/>
+              <w:jc w:val="center"/>
+            </w:pPr>
+            <w:r>
+              <w:t xml:space="preserve">3.84</w:t>
+            </w:r>
+          </w:p>
+        </w:tc>
+      </w:tr>
+      <w:tr>
+        <w:tc>
+          <w:tcPr/>
+          <w:p>
+            <w:pPr>
+              <w:pStyle w:val="Compact"/>
+              <w:jc w:val="center"/>
+            </w:pPr>
+            <w:r>
+              <w:t xml:space="preserve">Control</w:t>
+            </w:r>
+          </w:p>
+        </w:tc>
+        <w:tc>
+          <w:tcPr/>
+          <w:p>
+            <w:pPr>
+              <w:pStyle w:val="Compact"/>
+              <w:jc w:val="center"/>
+            </w:pPr>
+            <w:r>
+              <w:t xml:space="preserve">High BFR</w:t>
+            </w:r>
+          </w:p>
+        </w:tc>
+        <w:tc>
+          <w:tcPr/>
+          <w:p>
+            <w:pPr>
+              <w:pStyle w:val="Compact"/>
+              <w:jc w:val="center"/>
+            </w:pPr>
+            <w:r>
+              <w:t xml:space="preserve">-4.90</w:t>
+            </w:r>
+          </w:p>
+        </w:tc>
+        <w:tc>
+          <w:tcPr/>
+          <w:p>
+            <w:pPr>
+              <w:pStyle w:val="Compact"/>
+              <w:jc w:val="center"/>
+            </w:pPr>
+            <w:r>
+              <w:t xml:space="preserve">-13.00</w:t>
+            </w:r>
+          </w:p>
+        </w:tc>
+        <w:tc>
+          <w:tcPr/>
+          <w:p>
+            <w:pPr>
+              <w:pStyle w:val="Compact"/>
+              <w:jc w:val="center"/>
+            </w:pPr>
+            <w:r>
+              <w:t xml:space="preserve">3.20</w:t>
+            </w:r>
+          </w:p>
+        </w:tc>
+      </w:tr>
+      <w:tr>
+        <w:tc>
+          <w:tcPr/>
+          <w:p>
+            <w:pPr>
+              <w:pStyle w:val="Compact"/>
+              <w:jc w:val="center"/>
+            </w:pPr>
+            <w:r>
+              <w:t xml:space="preserve">Control</w:t>
+            </w:r>
+          </w:p>
+        </w:tc>
+        <w:tc>
+          <w:tcPr/>
+          <w:p>
+            <w:pPr>
+              <w:pStyle w:val="Compact"/>
+              <w:jc w:val="center"/>
+            </w:pPr>
+            <w:r>
+              <w:t xml:space="preserve">Low BFR</w:t>
+            </w:r>
+          </w:p>
+        </w:tc>
+        <w:tc>
+          <w:tcPr/>
+          <w:p>
+            <w:pPr>
+              <w:pStyle w:val="Compact"/>
+              <w:jc w:val="center"/>
+            </w:pPr>
+            <w:r>
+              <w:t xml:space="preserve">-1.00</w:t>
+            </w:r>
+          </w:p>
+        </w:tc>
+        <w:tc>
+          <w:tcPr/>
+          <w:p>
+            <w:pPr>
+              <w:pStyle w:val="Compact"/>
+              <w:jc w:val="center"/>
+            </w:pPr>
+            <w:r>
+              <w:t xml:space="preserve">-10.00</w:t>
+            </w:r>
+          </w:p>
+        </w:tc>
+        <w:tc>
+          <w:tcPr/>
+          <w:p>
+            <w:pPr>
+              <w:pStyle w:val="Compact"/>
+              <w:jc w:val="center"/>
+            </w:pPr>
+            <w:r>
+              <w:t xml:space="preserve">8.00</w:t>
+            </w:r>
+          </w:p>
+        </w:tc>
+      </w:tr>
+      <w:tr>
+        <w:tc>
+          <w:tcPr>
+            <w:gridSpan w:val="5"/>
+          </w:tcPr>
+          <w:p>
+            <w:pPr>
+              <w:pStyle w:val="Compact"/>
+              <w:jc w:val="left"/>
+            </w:pPr>
+            <w:r>
+              <w:rPr>
+                <w:bCs/>
+                <w:b/>
+              </w:rPr>
+              <w:t xml:space="preserve">12 Minutes</w:t>
+            </w:r>
+          </w:p>
+        </w:tc>
+      </w:tr>
+      <w:tr>
+        <w:tc>
+          <w:tcPr/>
+          <w:p>
+            <w:pPr>
+              <w:pStyle w:val="Compact"/>
+              <w:jc w:val="center"/>
+            </w:pPr>
+            <w:r>
+              <w:t xml:space="preserve">Low BFR</w:t>
+            </w:r>
+          </w:p>
+        </w:tc>
+        <w:tc>
+          <w:tcPr/>
+          <w:p>
+            <w:pPr>
+              <w:pStyle w:val="Compact"/>
+              <w:jc w:val="center"/>
+            </w:pPr>
+            <w:r>
+              <w:t xml:space="preserve">High BFR</w:t>
+            </w:r>
+          </w:p>
+        </w:tc>
+        <w:tc>
+          <w:tcPr/>
+          <w:p>
+            <w:pPr>
+              <w:pStyle w:val="Compact"/>
+              <w:jc w:val="center"/>
+            </w:pPr>
+            <w:r>
+              <w:t xml:space="preserve">-2.58</w:t>
+            </w:r>
+          </w:p>
+        </w:tc>
+        <w:tc>
+          <w:tcPr/>
+          <w:p>
+            <w:pPr>
+              <w:pStyle w:val="Compact"/>
+              <w:jc w:val="center"/>
+            </w:pPr>
+            <w:r>
+              <w:t xml:space="preserve">-10.65</w:t>
+            </w:r>
+          </w:p>
+        </w:tc>
+        <w:tc>
+          <w:tcPr/>
+          <w:p>
+            <w:pPr>
+              <w:pStyle w:val="Compact"/>
+              <w:jc w:val="center"/>
+            </w:pPr>
+            <w:r>
+              <w:t xml:space="preserve">5.48</w:t>
+            </w:r>
+          </w:p>
+        </w:tc>
+      </w:tr>
+      <w:tr>
+        <w:tc>
+          <w:tcPr/>
+          <w:p>
+            <w:pPr>
+              <w:pStyle w:val="Compact"/>
+              <w:jc w:val="center"/>
+            </w:pPr>
+            <w:r>
+              <w:t xml:space="preserve">Control</w:t>
+            </w:r>
+          </w:p>
+        </w:tc>
+        <w:tc>
+          <w:tcPr/>
+          <w:p>
+            <w:pPr>
+              <w:pStyle w:val="Compact"/>
+              <w:jc w:val="center"/>
+            </w:pPr>
+            <w:r>
+              <w:t xml:space="preserve">High BFR</w:t>
+            </w:r>
+          </w:p>
+        </w:tc>
+        <w:tc>
+          <w:tcPr/>
+          <w:p>
+            <w:pPr>
+              <w:pStyle w:val="Compact"/>
+              <w:jc w:val="center"/>
+            </w:pPr>
+            <w:r>
+              <w:t xml:space="preserve">-3.32</w:t>
+            </w:r>
+          </w:p>
+        </w:tc>
+        <w:tc>
+          <w:tcPr/>
+          <w:p>
+            <w:pPr>
+              <w:pStyle w:val="Compact"/>
+              <w:jc w:val="center"/>
+            </w:pPr>
+            <w:r>
+              <w:t xml:space="preserve">-12.60</w:t>
+            </w:r>
+          </w:p>
+        </w:tc>
+        <w:tc>
+          <w:tcPr/>
+          <w:p>
+            <w:pPr>
+              <w:pStyle w:val="Compact"/>
+              <w:jc w:val="center"/>
+            </w:pPr>
+            <w:r>
+              <w:t xml:space="preserve">5.96</w:t>
+            </w:r>
+          </w:p>
+        </w:tc>
+      </w:tr>
+      <w:tr>
+        <w:tc>
+          <w:tcPr/>
+          <w:p>
+            <w:pPr>
+              <w:pStyle w:val="Compact"/>
+              <w:jc w:val="center"/>
+            </w:pPr>
+            <w:r>
+              <w:t xml:space="preserve">Control</w:t>
+            </w:r>
+          </w:p>
+        </w:tc>
+        <w:tc>
+          <w:tcPr/>
+          <w:p>
+            <w:pPr>
+              <w:pStyle w:val="Compact"/>
+              <w:jc w:val="center"/>
+            </w:pPr>
+            <w:r>
+              <w:t xml:space="preserve">Low BFR</w:t>
+            </w:r>
+          </w:p>
+        </w:tc>
+        <w:tc>
+          <w:tcPr/>
+          <w:p>
+            <w:pPr>
+              <w:pStyle w:val="Compact"/>
+              <w:jc w:val="center"/>
+            </w:pPr>
+            <w:r>
+              <w:t xml:space="preserve">-0.74</w:t>
+            </w:r>
+          </w:p>
+        </w:tc>
+        <w:tc>
+          <w:tcPr/>
+          <w:p>
+            <w:pPr>
+              <w:pStyle w:val="Compact"/>
+              <w:jc w:val="center"/>
+            </w:pPr>
+            <w:r>
+              <w:t xml:space="preserve">-10.28</w:t>
+            </w:r>
+          </w:p>
+        </w:tc>
+        <w:tc>
+          <w:tcPr/>
+          <w:p>
+            <w:pPr>
+              <w:pStyle w:val="Compact"/>
+              <w:jc w:val="center"/>
+            </w:pPr>
+            <w:r>
+              <w:t xml:space="preserve">8.79</w:t>
+            </w:r>
+          </w:p>
+        </w:tc>
+      </w:tr>
+      <w:tr>
+        <w:tc>
+          <w:tcPr>
+            <w:gridSpan w:val="5"/>
+          </w:tcPr>
+          <w:p>
+            <w:pPr>
+              <w:pStyle w:val="Compact"/>
+              <w:jc w:val="left"/>
+            </w:pPr>
+            <w:r>
+              <w:rPr>
+                <w:bCs/>
+                <w:b/>
+              </w:rPr>
+              <w:t xml:space="preserve">15 Minutes</w:t>
+            </w:r>
+          </w:p>
+        </w:tc>
+      </w:tr>
+      <w:tr>
+        <w:tc>
+          <w:tcPr/>
+          <w:p>
+            <w:pPr>
+              <w:pStyle w:val="Compact"/>
+              <w:jc w:val="center"/>
+            </w:pPr>
+            <w:r>
+              <w:t xml:space="preserve">Low BFR</w:t>
+            </w:r>
+          </w:p>
+        </w:tc>
+        <w:tc>
+          <w:tcPr/>
+          <w:p>
+            <w:pPr>
+              <w:pStyle w:val="Compact"/>
+              <w:jc w:val="center"/>
+            </w:pPr>
+            <w:r>
+              <w:t xml:space="preserve">High BFR</w:t>
+            </w:r>
+          </w:p>
+        </w:tc>
+        <w:tc>
+          <w:tcPr/>
+          <w:p>
+            <w:pPr>
+              <w:pStyle w:val="Compact"/>
+              <w:jc w:val="center"/>
+            </w:pPr>
+            <w:r>
+              <w:t xml:space="preserve">-1.26</w:t>
+            </w:r>
+          </w:p>
+        </w:tc>
+        <w:tc>
+          <w:tcPr/>
+          <w:p>
+            <w:pPr>
+              <w:pStyle w:val="Compact"/>
+              <w:jc w:val="center"/>
+            </w:pPr>
+            <w:r>
+              <w:t xml:space="preserve">-9.95</w:t>
+            </w:r>
+          </w:p>
+        </w:tc>
+        <w:tc>
+          <w:tcPr/>
+          <w:p>
+            <w:pPr>
+              <w:pStyle w:val="Compact"/>
+              <w:jc w:val="center"/>
+            </w:pPr>
+            <w:r>
+              <w:t xml:space="preserve">7.42</w:t>
+            </w:r>
+          </w:p>
+        </w:tc>
+      </w:tr>
+      <w:tr>
+        <w:tc>
+          <w:tcPr/>
+          <w:p>
+            <w:pPr>
+              <w:pStyle w:val="Compact"/>
+              <w:jc w:val="center"/>
+            </w:pPr>
+            <w:r>
+              <w:t xml:space="preserve">Control</w:t>
+            </w:r>
+          </w:p>
+        </w:tc>
+        <w:tc>
+          <w:tcPr/>
+          <w:p>
+            <w:pPr>
+              <w:pStyle w:val="Compact"/>
+              <w:jc w:val="center"/>
+            </w:pPr>
+            <w:r>
+              <w:t xml:space="preserve">High BFR</w:t>
+            </w:r>
+          </w:p>
+        </w:tc>
+        <w:tc>
+          <w:tcPr/>
+          <w:p>
+            <w:pPr>
+              <w:pStyle w:val="Compact"/>
+              <w:jc w:val="center"/>
+            </w:pPr>
+            <w:r>
+              <w:t xml:space="preserve">-1.75</w:t>
+            </w:r>
+          </w:p>
+        </w:tc>
+        <w:tc>
+          <w:tcPr/>
+          <w:p>
+            <w:pPr>
+              <w:pStyle w:val="Compact"/>
+              <w:jc w:val="center"/>
+            </w:pPr>
+            <w:r>
+              <w:t xml:space="preserve">-12.48</w:t>
+            </w:r>
+          </w:p>
+        </w:tc>
+        <w:tc>
+          <w:tcPr/>
+          <w:p>
+            <w:pPr>
+              <w:pStyle w:val="Compact"/>
+              <w:jc w:val="center"/>
+            </w:pPr>
+            <w:r>
+              <w:t xml:space="preserve">8.99</w:t>
+            </w:r>
+          </w:p>
+        </w:tc>
+      </w:tr>
+      <w:tr>
+        <w:tc>
+          <w:tcPr/>
+          <w:p>
+            <w:pPr>
+              <w:pStyle w:val="Compact"/>
+              <w:jc w:val="center"/>
+            </w:pPr>
+            <w:r>
+              <w:t xml:space="preserve">Control</w:t>
+            </w:r>
+          </w:p>
+        </w:tc>
+        <w:tc>
+          <w:tcPr/>
+          <w:p>
+            <w:pPr>
+              <w:pStyle w:val="Compact"/>
+              <w:jc w:val="center"/>
+            </w:pPr>
+            <w:r>
+              <w:t xml:space="preserve">Low BFR</w:t>
+            </w:r>
+          </w:p>
+        </w:tc>
+        <w:tc>
+          <w:tcPr/>
+          <w:p>
+            <w:pPr>
+              <w:pStyle w:val="Compact"/>
+              <w:jc w:val="center"/>
+            </w:pPr>
+            <w:r>
+              <w:t xml:space="preserve">-0.48</w:t>
+            </w:r>
+          </w:p>
+        </w:tc>
+        <w:tc>
+          <w:tcPr/>
+          <w:p>
+            <w:pPr>
+              <w:pStyle w:val="Compact"/>
+              <w:jc w:val="center"/>
+            </w:pPr>
+            <w:r>
+              <w:t xml:space="preserve">-10.91</w:t>
+            </w:r>
+          </w:p>
+        </w:tc>
+        <w:tc>
+          <w:tcPr/>
+          <w:p>
+            <w:pPr>
+              <w:pStyle w:val="Compact"/>
+              <w:jc w:val="center"/>
+            </w:pPr>
+            <w:r>
+              <w:t xml:space="preserve">9.94</w:t>
+            </w:r>
+          </w:p>
+        </w:tc>
+      </w:tr>
+      <w:tr>
+        <w:tc>
+          <w:tcPr>
+            <w:gridSpan w:val="5"/>
+          </w:tcPr>
+          <w:p>
+            <w:pPr>
+              <w:pStyle w:val="Compact"/>
+              <w:jc w:val="left"/>
+            </w:pPr>
+            <w:r>
+              <w:rPr>
+                <w:bCs/>
+                <w:b/>
+              </w:rPr>
+              <w:t xml:space="preserve">18 Minutes</w:t>
+            </w:r>
+          </w:p>
+        </w:tc>
+      </w:tr>
+      <w:tr>
+        <w:tc>
+          <w:tcPr/>
+          <w:p>
+            <w:pPr>
+              <w:pStyle w:val="Compact"/>
+              <w:jc w:val="center"/>
+            </w:pPr>
+            <w:r>
+              <w:t xml:space="preserve">Low BFR</w:t>
+            </w:r>
+          </w:p>
+        </w:tc>
+        <w:tc>
+          <w:tcPr/>
+          <w:p>
+            <w:pPr>
+              <w:pStyle w:val="Compact"/>
+              <w:jc w:val="center"/>
+            </w:pPr>
+            <w:r>
+              <w:t xml:space="preserve">High BFR</w:t>
+            </w:r>
+          </w:p>
+        </w:tc>
+        <w:tc>
+          <w:tcPr/>
+          <w:p>
+            <w:pPr>
+              <w:pStyle w:val="Compact"/>
+              <w:jc w:val="center"/>
+            </w:pPr>
+            <w:r>
+              <w:t xml:space="preserve">0.06</w:t>
+            </w:r>
+          </w:p>
+        </w:tc>
+        <w:tc>
+          <w:tcPr/>
+          <w:p>
+            <w:pPr>
+              <w:pStyle w:val="Compact"/>
+              <w:jc w:val="center"/>
+            </w:pPr>
+            <w:r>
+              <w:t xml:space="preserve">-9.49</w:t>
+            </w:r>
+          </w:p>
+        </w:tc>
+        <w:tc>
+          <w:tcPr/>
+          <w:p>
+            <w:pPr>
+              <w:pStyle w:val="Compact"/>
+              <w:jc w:val="center"/>
+            </w:pPr>
+            <w:r>
+              <w:t xml:space="preserve">9.61</w:t>
+            </w:r>
+          </w:p>
+        </w:tc>
+      </w:tr>
+      <w:tr>
+        <w:tc>
+          <w:tcPr/>
+          <w:p>
+            <w:pPr>
+              <w:pStyle w:val="Compact"/>
+              <w:jc w:val="center"/>
+            </w:pPr>
+            <w:r>
+              <w:t xml:space="preserve">Control</w:t>
+            </w:r>
+          </w:p>
+        </w:tc>
+        <w:tc>
+          <w:tcPr/>
+          <w:p>
+            <w:pPr>
+              <w:pStyle w:val="Compact"/>
+              <w:jc w:val="center"/>
+            </w:pPr>
+            <w:r>
+              <w:t xml:space="preserve">High BFR</w:t>
+            </w:r>
+          </w:p>
+        </w:tc>
+        <w:tc>
+          <w:tcPr/>
+          <w:p>
+            <w:pPr>
+              <w:pStyle w:val="Compact"/>
+              <w:jc w:val="center"/>
+            </w:pPr>
+            <w:r>
+              <w:t xml:space="preserve">-0.17</w:t>
+            </w:r>
+          </w:p>
+        </w:tc>
+        <w:tc>
+          <w:tcPr/>
+          <w:p>
+            <w:pPr>
+              <w:pStyle w:val="Compact"/>
+              <w:jc w:val="center"/>
+            </w:pPr>
+            <w:r>
+              <w:t xml:space="preserve">-12.54</w:t>
+            </w:r>
+          </w:p>
+        </w:tc>
+        <w:tc>
+          <w:tcPr/>
+          <w:p>
+            <w:pPr>
+              <w:pStyle w:val="Compact"/>
+              <w:jc w:val="center"/>
+            </w:pPr>
+            <w:r>
+              <w:t xml:space="preserve">12.20</w:t>
+            </w:r>
+          </w:p>
+        </w:tc>
+      </w:tr>
+      <w:tr>
+        <w:tc>
+          <w:tcPr/>
+          <w:p>
+            <w:pPr>
+              <w:pStyle w:val="Compact"/>
+              <w:jc w:val="center"/>
+            </w:pPr>
+            <w:r>
+              <w:t xml:space="preserve">Control</w:t>
+            </w:r>
+          </w:p>
+        </w:tc>
+        <w:tc>
+          <w:tcPr/>
+          <w:p>
+            <w:pPr>
+              <w:pStyle w:val="Compact"/>
+              <w:jc w:val="center"/>
+            </w:pPr>
+            <w:r>
+              <w:t xml:space="preserve">Low BFR</w:t>
+            </w:r>
+          </w:p>
+        </w:tc>
+        <w:tc>
+          <w:tcPr/>
+          <w:p>
+            <w:pPr>
+              <w:pStyle w:val="Compact"/>
+              <w:jc w:val="center"/>
+            </w:pPr>
+            <w:r>
+              <w:t xml:space="preserve">-0.22</w:t>
+            </w:r>
+          </w:p>
+        </w:tc>
+        <w:tc>
+          <w:tcPr/>
+          <w:p>
+            <w:pPr>
+              <w:pStyle w:val="Compact"/>
+              <w:jc w:val="center"/>
+            </w:pPr>
+            <w:r>
+              <w:t xml:space="preserve">-11.82</w:t>
+            </w:r>
+          </w:p>
+        </w:tc>
+        <w:tc>
+          <w:tcPr/>
+          <w:p>
+            <w:pPr>
+              <w:pStyle w:val="Compact"/>
+              <w:jc w:val="center"/>
+            </w:pPr>
+            <w:r>
+              <w:t xml:space="preserve">11.37</w:t>
+            </w:r>
+          </w:p>
+        </w:tc>
+      </w:tr>
+      <w:tr>
+        <w:tc>
+          <w:tcPr/>
+          <w:p>
+            <w:pPr>
+              <w:pStyle w:val="Compact"/>
+              <w:jc w:val="left"/>
+            </w:pPr>
+            <w:r>
+              <w:t xml:space="preserve">Note:</w:t>
+            </w:r>
+            <w:r>
+              <w:t xml:space="preserve"> </w:t>
+            </w:r>
+          </w:p>
+        </w:tc>
+        <w:tc>
+          <w:tcPr/>
+          <w:p>
+            <w:pPr>
+              <w:pStyle w:val="Compact"/>
+            </w:pPr>
+          </w:p>
+        </w:tc>
+        <w:tc>
+          <w:tcPr/>
+          <w:p>
+            <w:pPr>
+              <w:pStyle w:val="Compact"/>
+            </w:pPr>
+          </w:p>
+        </w:tc>
+        <w:tc>
+          <w:tcPr/>
+          <w:p>
+            <w:pPr>
+              <w:pStyle w:val="Compact"/>
+            </w:pPr>
+          </w:p>
+        </w:tc>
+        <w:tc>
+          <w:tcPr/>
+          <w:p>
+            <w:pPr>
+              <w:pStyle w:val="Compact"/>
+            </w:pPr>
+          </w:p>
+        </w:tc>
+      </w:tr>
+      <w:tr>
+        <w:tc>
+          <w:tcPr/>
+          <w:p>
+            <w:pPr>
+              <w:pStyle w:val="Compact"/>
+              <w:jc w:val="left"/>
+            </w:pPr>
+            <w:r>
+              <w:t xml:space="preserve"> </w:t>
+            </w:r>
+            <w:r>
+              <w:t xml:space="preserve">CI = confidence interval; BFR = blood flow restriction</w:t>
+            </w:r>
+          </w:p>
+        </w:tc>
+        <w:tc>
+          <w:tcPr/>
+          <w:p>
+            <w:pPr>
+              <w:pStyle w:val="Compact"/>
+            </w:pPr>
+          </w:p>
+        </w:tc>
+        <w:tc>
+          <w:tcPr/>
+          <w:p>
+            <w:pPr>
+              <w:pStyle w:val="Compact"/>
+            </w:pPr>
+          </w:p>
+        </w:tc>
+        <w:tc>
+          <w:tcPr/>
+          <w:p>
+            <w:pPr>
+              <w:pStyle w:val="Compact"/>
+            </w:pPr>
+          </w:p>
+        </w:tc>
+        <w:tc>
+          <w:tcPr/>
+          <w:p>
+            <w:pPr>
+              <w:pStyle w:val="Compact"/>
+            </w:pPr>
+          </w:p>
+        </w:tc>
+      </w:tr>
+    </w:tbl>
+    <w:bookmarkEnd w:id="28"/>
+    <w:bookmarkEnd w:id="29"/>
+    <w:bookmarkStart w:id="31" w:name="blood-lactate"/>
+    <w:p>
+      <w:pPr>
+        <w:pStyle w:val="Heading3"/>
+      </w:pPr>
+      <w:r>
+        <w:t xml:space="preserve">2.1.2 Blood Lactate</w:t>
+      </w:r>
+    </w:p>
+    <w:p>
+      <w:pPr>
+        <w:pStyle w:val="FirstParagraph"/>
+      </w:pPr>
+      <w:r>
+        <w:t xml:space="preserve">Blood lactate was fit using log transformed values and thus values reported here are for the log transformations. Blood lactate results are seen in figure (</w:t>
+      </w:r>
+      <w:hyperlink w:anchor="fig-warmup">
+        <w:r>
+          <w:rPr>
+            <w:rStyle w:val="Hyperlink"/>
+          </w:rPr>
+          <w:t xml:space="preserve">Figure 1</w:t>
+        </w:r>
+      </w:hyperlink>
+      <w:r>
+        <w:t xml:space="preserve"> </w:t>
+      </w:r>
+      <w:r>
+        <w:t xml:space="preserve">(B)) are however on the back transformed raw scale. Blood lactate increased from pre- to post-warm-up in the control condition (slope = 0.88 [95% CI: 0.69, 1.07] log(mmol.L</w:t>
       </w:r>
       <m:oMath>
         <m:sSup>
@@ -442,10 +2121,686 @@
         </m:sSup>
       </m:oMath>
       <w:r>
-        <w:t xml:space="preserve"> </w:t>
-      </w:r>
-      <w:r>
-        <w:t xml:space="preserve">= -0.53 [95% CI: -1.08, 0.02]). Heart rate results are seen in figure (</w:t>
+        <w:t xml:space="preserve">)), low BFR condition (slope = 0.96 [95% CI: 0.77, 1.15] log(mmol.L</w:t>
+      </w:r>
+      <m:oMath>
+        <m:sSup>
+          <m:e>
+            <m:r>
+              <m:t>​</m:t>
+            </m:r>
+          </m:e>
+          <m:sup>
+            <m:r>
+              <m:rPr>
+                <m:sty m:val="p"/>
+              </m:rPr>
+              <m:t>−</m:t>
+            </m:r>
+            <m:r>
+              <m:t>1</m:t>
+            </m:r>
+          </m:sup>
+        </m:sSup>
+      </m:oMath>
+      <w:r>
+        <w:t xml:space="preserve">)) and the high BFR condition (slope = 1.09 [95% CI: 0.89, 1.28] log(mmol.L</w:t>
+      </w:r>
+      <m:oMath>
+        <m:sSup>
+          <m:e>
+            <m:r>
+              <m:t>​</m:t>
+            </m:r>
+          </m:e>
+          <m:sup>
+            <m:r>
+              <m:rPr>
+                <m:sty m:val="p"/>
+              </m:rPr>
+              <m:t>−</m:t>
+            </m:r>
+            <m:r>
+              <m:t>1</m:t>
+            </m:r>
+          </m:sup>
+        </m:sSup>
+      </m:oMath>
+      <w:r>
+        <w:t xml:space="preserve">)). However, there was no clear differences between conditions post-warm-up though a tendency for the high BFR condition to result in greater blood lactate levels (</w:t>
+      </w:r>
+      <w:hyperlink w:anchor="tbl-lactatecontr">
+        <w:r>
+          <w:rPr>
+            <w:rStyle w:val="Hyperlink"/>
+          </w:rPr>
+          <w:t xml:space="preserve">Table 2</w:t>
+        </w:r>
+      </w:hyperlink>
+      <w:r>
+        <w:t xml:space="preserve"> </w:t>
+      </w:r>
+      <w:r>
+        <w:t xml:space="preserve">shows the between condition contrasts at both timepoints).</w:t>
+      </w:r>
+    </w:p>
+    <w:bookmarkStart w:id="30" w:name="tbl-lactatecontr"/>
+    <w:p>
+      <w:pPr>
+        <w:pStyle w:val="TableCaption"/>
+      </w:pPr>
+      <w:r>
+        <w:t xml:space="preserve">Table 2: Between condition contrasts at each timepoint for log blood lactate.</w:t>
+      </w:r>
+    </w:p>
+    <w:tbl>
+      <w:tblPr>
+        <w:tblStyle w:val="Table"/>
+        <w:tblW w:type="auto" w:w="0"/>
+        <w:tblLook w:firstRow="1" w:lastRow="1" w:firstColumn="0" w:lastColumn="0" w:noHBand="0" w:noVBand="0" w:val="0020"/>
+        <w:jc w:val="start"/>
+        <w:tblCaption w:val="Table 2: Between condition contrasts at each timepoint for log blood lactate."/>
+      </w:tblPr>
+      <w:tblGrid>
+        <w:gridCol w:w="1584"/>
+        <w:gridCol w:w="1584"/>
+        <w:gridCol w:w="1584"/>
+        <w:gridCol w:w="1584"/>
+        <w:gridCol w:w="1584"/>
+      </w:tblGrid>
+      <w:tr>
+        <w:trPr>
+          <w:tblHeader w:val="true"/>
+        </w:trPr>
+        <w:tc>
+          <w:tcPr/>
+          <w:p>
+            <w:pPr>
+              <w:pStyle w:val="Compact"/>
+              <w:jc w:val="center"/>
+            </w:pPr>
+            <w:r>
+              <w:t xml:space="preserve">Condition 1</w:t>
+            </w:r>
+          </w:p>
+        </w:tc>
+        <w:tc>
+          <w:tcPr/>
+          <w:p>
+            <w:pPr>
+              <w:pStyle w:val="Compact"/>
+              <w:jc w:val="center"/>
+            </w:pPr>
+            <w:r>
+              <w:t xml:space="preserve">Condition 2</w:t>
+            </w:r>
+          </w:p>
+        </w:tc>
+        <w:tc>
+          <w:tcPr/>
+          <w:p>
+            <w:pPr>
+              <w:pStyle w:val="Compact"/>
+              <w:jc w:val="center"/>
+            </w:pPr>
+            <w:r>
+              <w:t xml:space="preserve">Contrast</w:t>
+            </w:r>
+          </w:p>
+        </w:tc>
+        <w:tc>
+          <w:tcPr/>
+          <w:p>
+            <w:pPr>
+              <w:pStyle w:val="Compact"/>
+              <w:jc w:val="center"/>
+            </w:pPr>
+            <w:r>
+              <w:t xml:space="preserve">Lower 95\% CI</w:t>
+            </w:r>
+          </w:p>
+        </w:tc>
+        <w:tc>
+          <w:tcPr/>
+          <w:p>
+            <w:pPr>
+              <w:pStyle w:val="Compact"/>
+              <w:jc w:val="center"/>
+            </w:pPr>
+            <w:r>
+              <w:t xml:space="preserve">Upper 95\% CI</w:t>
+            </w:r>
+          </w:p>
+        </w:tc>
+      </w:tr>
+      <w:tr>
+        <w:tc>
+          <w:tcPr>
+            <w:gridSpan w:val="5"/>
+          </w:tcPr>
+          <w:p>
+            <w:pPr>
+              <w:pStyle w:val="Compact"/>
+              <w:jc w:val="left"/>
+            </w:pPr>
+            <w:r>
+              <w:rPr>
+                <w:bCs/>
+                <w:b/>
+              </w:rPr>
+              <w:t xml:space="preserve">Pre-warm-up</w:t>
+            </w:r>
+          </w:p>
+        </w:tc>
+      </w:tr>
+      <w:tr>
+        <w:tc>
+          <w:tcPr/>
+          <w:p>
+            <w:pPr>
+              <w:pStyle w:val="Compact"/>
+              <w:jc w:val="center"/>
+            </w:pPr>
+            <w:r>
+              <w:t xml:space="preserve">Low BFR</w:t>
+            </w:r>
+          </w:p>
+        </w:tc>
+        <w:tc>
+          <w:tcPr/>
+          <w:p>
+            <w:pPr>
+              <w:pStyle w:val="Compact"/>
+              <w:jc w:val="center"/>
+            </w:pPr>
+            <w:r>
+              <w:t xml:space="preserve">High BFR</w:t>
+            </w:r>
+          </w:p>
+        </w:tc>
+        <w:tc>
+          <w:tcPr/>
+          <w:p>
+            <w:pPr>
+              <w:pStyle w:val="Compact"/>
+              <w:jc w:val="center"/>
+            </w:pPr>
+            <w:r>
+              <w:t xml:space="preserve">-0.05</w:t>
+            </w:r>
+          </w:p>
+        </w:tc>
+        <w:tc>
+          <w:tcPr/>
+          <w:p>
+            <w:pPr>
+              <w:pStyle w:val="Compact"/>
+              <w:jc w:val="center"/>
+            </w:pPr>
+            <w:r>
+              <w:t xml:space="preserve">-0.28</w:t>
+            </w:r>
+          </w:p>
+        </w:tc>
+        <w:tc>
+          <w:tcPr/>
+          <w:p>
+            <w:pPr>
+              <w:pStyle w:val="Compact"/>
+              <w:jc w:val="center"/>
+            </w:pPr>
+            <w:r>
+              <w:t xml:space="preserve">0.19</w:t>
+            </w:r>
+          </w:p>
+        </w:tc>
+      </w:tr>
+      <w:tr>
+        <w:tc>
+          <w:tcPr/>
+          <w:p>
+            <w:pPr>
+              <w:pStyle w:val="Compact"/>
+              <w:jc w:val="center"/>
+            </w:pPr>
+            <w:r>
+              <w:t xml:space="preserve">Control</w:t>
+            </w:r>
+          </w:p>
+        </w:tc>
+        <w:tc>
+          <w:tcPr/>
+          <w:p>
+            <w:pPr>
+              <w:pStyle w:val="Compact"/>
+              <w:jc w:val="center"/>
+            </w:pPr>
+            <w:r>
+              <w:t xml:space="preserve">High BFR</w:t>
+            </w:r>
+          </w:p>
+        </w:tc>
+        <w:tc>
+          <w:tcPr/>
+          <w:p>
+            <w:pPr>
+              <w:pStyle w:val="Compact"/>
+              <w:jc w:val="center"/>
+            </w:pPr>
+            <w:r>
+              <w:t xml:space="preserve">0.04</w:t>
+            </w:r>
+          </w:p>
+        </w:tc>
+        <w:tc>
+          <w:tcPr/>
+          <w:p>
+            <w:pPr>
+              <w:pStyle w:val="Compact"/>
+              <w:jc w:val="center"/>
+            </w:pPr>
+            <w:r>
+              <w:t xml:space="preserve">-0.19</w:t>
+            </w:r>
+          </w:p>
+        </w:tc>
+        <w:tc>
+          <w:tcPr/>
+          <w:p>
+            <w:pPr>
+              <w:pStyle w:val="Compact"/>
+              <w:jc w:val="center"/>
+            </w:pPr>
+            <w:r>
+              <w:t xml:space="preserve">0.28</w:t>
+            </w:r>
+          </w:p>
+        </w:tc>
+      </w:tr>
+      <w:tr>
+        <w:tc>
+          <w:tcPr/>
+          <w:p>
+            <w:pPr>
+              <w:pStyle w:val="Compact"/>
+              <w:jc w:val="center"/>
+            </w:pPr>
+            <w:r>
+              <w:t xml:space="preserve">Control</w:t>
+            </w:r>
+          </w:p>
+        </w:tc>
+        <w:tc>
+          <w:tcPr/>
+          <w:p>
+            <w:pPr>
+              <w:pStyle w:val="Compact"/>
+              <w:jc w:val="center"/>
+            </w:pPr>
+            <w:r>
+              <w:t xml:space="preserve">Low BFR</w:t>
+            </w:r>
+          </w:p>
+        </w:tc>
+        <w:tc>
+          <w:tcPr/>
+          <w:p>
+            <w:pPr>
+              <w:pStyle w:val="Compact"/>
+              <w:jc w:val="center"/>
+            </w:pPr>
+            <w:r>
+              <w:t xml:space="preserve">0.09</w:t>
+            </w:r>
+          </w:p>
+        </w:tc>
+        <w:tc>
+          <w:tcPr/>
+          <w:p>
+            <w:pPr>
+              <w:pStyle w:val="Compact"/>
+              <w:jc w:val="center"/>
+            </w:pPr>
+            <w:r>
+              <w:t xml:space="preserve">-0.14</w:t>
+            </w:r>
+          </w:p>
+        </w:tc>
+        <w:tc>
+          <w:tcPr/>
+          <w:p>
+            <w:pPr>
+              <w:pStyle w:val="Compact"/>
+              <w:jc w:val="center"/>
+            </w:pPr>
+            <w:r>
+              <w:t xml:space="preserve">0.33</w:t>
+            </w:r>
+          </w:p>
+        </w:tc>
+      </w:tr>
+      <w:tr>
+        <w:tc>
+          <w:tcPr>
+            <w:gridSpan w:val="5"/>
+          </w:tcPr>
+          <w:p>
+            <w:pPr>
+              <w:pStyle w:val="Compact"/>
+              <w:jc w:val="left"/>
+            </w:pPr>
+            <w:r>
+              <w:rPr>
+                <w:bCs/>
+                <w:b/>
+              </w:rPr>
+              <w:t xml:space="preserve">Post-warm-up</w:t>
+            </w:r>
+          </w:p>
+        </w:tc>
+      </w:tr>
+      <w:tr>
+        <w:tc>
+          <w:tcPr/>
+          <w:p>
+            <w:pPr>
+              <w:pStyle w:val="Compact"/>
+              <w:jc w:val="center"/>
+            </w:pPr>
+            <w:r>
+              <w:t xml:space="preserve">Low BFR</w:t>
+            </w:r>
+          </w:p>
+        </w:tc>
+        <w:tc>
+          <w:tcPr/>
+          <w:p>
+            <w:pPr>
+              <w:pStyle w:val="Compact"/>
+              <w:jc w:val="center"/>
+            </w:pPr>
+            <w:r>
+              <w:t xml:space="preserve">High BFR</w:t>
+            </w:r>
+          </w:p>
+        </w:tc>
+        <w:tc>
+          <w:tcPr/>
+          <w:p>
+            <w:pPr>
+              <w:pStyle w:val="Compact"/>
+              <w:jc w:val="center"/>
+            </w:pPr>
+            <w:r>
+              <w:t xml:space="preserve">-0.17</w:t>
+            </w:r>
+          </w:p>
+        </w:tc>
+        <w:tc>
+          <w:tcPr/>
+          <w:p>
+            <w:pPr>
+              <w:pStyle w:val="Compact"/>
+              <w:jc w:val="center"/>
+            </w:pPr>
+            <w:r>
+              <w:t xml:space="preserve">-0.41</w:t>
+            </w:r>
+          </w:p>
+        </w:tc>
+        <w:tc>
+          <w:tcPr/>
+          <w:p>
+            <w:pPr>
+              <w:pStyle w:val="Compact"/>
+              <w:jc w:val="center"/>
+            </w:pPr>
+            <w:r>
+              <w:t xml:space="preserve">0.06</w:t>
+            </w:r>
+          </w:p>
+        </w:tc>
+      </w:tr>
+      <w:tr>
+        <w:tc>
+          <w:tcPr/>
+          <w:p>
+            <w:pPr>
+              <w:pStyle w:val="Compact"/>
+              <w:jc w:val="center"/>
+            </w:pPr>
+            <w:r>
+              <w:t xml:space="preserve">Control</w:t>
+            </w:r>
+          </w:p>
+        </w:tc>
+        <w:tc>
+          <w:tcPr/>
+          <w:p>
+            <w:pPr>
+              <w:pStyle w:val="Compact"/>
+              <w:jc w:val="center"/>
+            </w:pPr>
+            <w:r>
+              <w:t xml:space="preserve">High BFR</w:t>
+            </w:r>
+          </w:p>
+        </w:tc>
+        <w:tc>
+          <w:tcPr/>
+          <w:p>
+            <w:pPr>
+              <w:pStyle w:val="Compact"/>
+              <w:jc w:val="center"/>
+            </w:pPr>
+            <w:r>
+              <w:t xml:space="preserve">-0.16</w:t>
+            </w:r>
+          </w:p>
+        </w:tc>
+        <w:tc>
+          <w:tcPr/>
+          <w:p>
+            <w:pPr>
+              <w:pStyle w:val="Compact"/>
+              <w:jc w:val="center"/>
+            </w:pPr>
+            <w:r>
+              <w:t xml:space="preserve">-0.40</w:t>
+            </w:r>
+          </w:p>
+        </w:tc>
+        <w:tc>
+          <w:tcPr/>
+          <w:p>
+            <w:pPr>
+              <w:pStyle w:val="Compact"/>
+              <w:jc w:val="center"/>
+            </w:pPr>
+            <w:r>
+              <w:t xml:space="preserve">0.07</w:t>
+            </w:r>
+          </w:p>
+        </w:tc>
+      </w:tr>
+      <w:tr>
+        <w:tc>
+          <w:tcPr/>
+          <w:p>
+            <w:pPr>
+              <w:pStyle w:val="Compact"/>
+              <w:jc w:val="center"/>
+            </w:pPr>
+            <w:r>
+              <w:t xml:space="preserve">Control</w:t>
+            </w:r>
+          </w:p>
+        </w:tc>
+        <w:tc>
+          <w:tcPr/>
+          <w:p>
+            <w:pPr>
+              <w:pStyle w:val="Compact"/>
+              <w:jc w:val="center"/>
+            </w:pPr>
+            <w:r>
+              <w:t xml:space="preserve">Low BFR</w:t>
+            </w:r>
+          </w:p>
+        </w:tc>
+        <w:tc>
+          <w:tcPr/>
+          <w:p>
+            <w:pPr>
+              <w:pStyle w:val="Compact"/>
+              <w:jc w:val="center"/>
+            </w:pPr>
+            <w:r>
+              <w:t xml:space="preserve">0.01</w:t>
+            </w:r>
+          </w:p>
+        </w:tc>
+        <w:tc>
+          <w:tcPr/>
+          <w:p>
+            <w:pPr>
+              <w:pStyle w:val="Compact"/>
+              <w:jc w:val="center"/>
+            </w:pPr>
+            <w:r>
+              <w:t xml:space="preserve">-0.23</w:t>
+            </w:r>
+          </w:p>
+        </w:tc>
+        <w:tc>
+          <w:tcPr/>
+          <w:p>
+            <w:pPr>
+              <w:pStyle w:val="Compact"/>
+              <w:jc w:val="center"/>
+            </w:pPr>
+            <w:r>
+              <w:t xml:space="preserve">0.24</w:t>
+            </w:r>
+          </w:p>
+        </w:tc>
+      </w:tr>
+      <w:tr>
+        <w:tc>
+          <w:tcPr/>
+          <w:p>
+            <w:pPr>
+              <w:pStyle w:val="Compact"/>
+              <w:jc w:val="left"/>
+            </w:pPr>
+            <w:r>
+              <w:t xml:space="preserve">Note:</w:t>
+            </w:r>
+            <w:r>
+              <w:t xml:space="preserve"> </w:t>
+            </w:r>
+          </w:p>
+        </w:tc>
+        <w:tc>
+          <w:tcPr/>
+          <w:p>
+            <w:pPr>
+              <w:pStyle w:val="Compact"/>
+            </w:pPr>
+          </w:p>
+        </w:tc>
+        <w:tc>
+          <w:tcPr/>
+          <w:p>
+            <w:pPr>
+              <w:pStyle w:val="Compact"/>
+            </w:pPr>
+          </w:p>
+        </w:tc>
+        <w:tc>
+          <w:tcPr/>
+          <w:p>
+            <w:pPr>
+              <w:pStyle w:val="Compact"/>
+            </w:pPr>
+          </w:p>
+        </w:tc>
+        <w:tc>
+          <w:tcPr/>
+          <w:p>
+            <w:pPr>
+              <w:pStyle w:val="Compact"/>
+            </w:pPr>
+          </w:p>
+        </w:tc>
+      </w:tr>
+      <w:tr>
+        <w:tc>
+          <w:tcPr/>
+          <w:p>
+            <w:pPr>
+              <w:pStyle w:val="Compact"/>
+              <w:jc w:val="left"/>
+            </w:pPr>
+            <w:r>
+              <w:t xml:space="preserve"> </w:t>
+            </w:r>
+            <w:r>
+              <w:t xml:space="preserve">CI = confidence interval; BFR = blood flow restriction</w:t>
+            </w:r>
+          </w:p>
+        </w:tc>
+        <w:tc>
+          <w:tcPr/>
+          <w:p>
+            <w:pPr>
+              <w:pStyle w:val="Compact"/>
+            </w:pPr>
+          </w:p>
+        </w:tc>
+        <w:tc>
+          <w:tcPr/>
+          <w:p>
+            <w:pPr>
+              <w:pStyle w:val="Compact"/>
+            </w:pPr>
+          </w:p>
+        </w:tc>
+        <w:tc>
+          <w:tcPr/>
+          <w:p>
+            <w:pPr>
+              <w:pStyle w:val="Compact"/>
+            </w:pPr>
+          </w:p>
+        </w:tc>
+        <w:tc>
+          <w:tcPr/>
+          <w:p>
+            <w:pPr>
+              <w:pStyle w:val="Compact"/>
+            </w:pPr>
+          </w:p>
+        </w:tc>
+      </w:tr>
+    </w:tbl>
+    <w:bookmarkEnd w:id="30"/>
+    <w:bookmarkEnd w:id="31"/>
+    <w:bookmarkStart w:id="32" w:name="rating-of-perceived-exertion"/>
+    <w:p>
+      <w:pPr>
+        <w:pStyle w:val="Heading3"/>
+      </w:pPr>
+      <w:r>
+        <w:t xml:space="preserve">2.1.3 Rating of Perceived Exertion</w:t>
+      </w:r>
+    </w:p>
+    <w:p>
+      <w:pPr>
+        <w:pStyle w:val="FirstParagraph"/>
+      </w:pPr>
+      <w:r>
+        <w:t xml:space="preserve">Rating of perceived exertion under the control condition was 10.85 [95% CI: 10.08, 11.62] points, under the low BFR condition it was 11.85 [95% CI: 11.08, 12.62] points, and under the high BFR condition it was 14.4 [95% CI: 13.63, 15.17] points. Compared with the control condition the low BFR condition resulted in a 1 [95% CI: 2.21, -0.21] points greater rating of perceived exertion, and the high BFR condition resulted in a 3.55 [95% CI: 4.76, 2.34] points greater rating of perceived exertion. The contrast between the low BFR and high BFR conditions was 3.55 [95% CI: 4.76, 2.34] greater for the high BFR condition. Rating of perceived exertion results are seen in figure (</w:t>
       </w:r>
       <w:hyperlink w:anchor="fig-warmup">
         <w:r>
@@ -459,76 +2814,12 @@
         <w:t xml:space="preserve"> </w:t>
       </w:r>
       <w:r>
-        <w:t xml:space="preserve">(A)).</w:t>
+        <w:t xml:space="preserve">(B)).</w:t>
       </w:r>
     </w:p>
-    <w:bookmarkEnd w:id="28"/>
-    <w:bookmarkStart w:id="29" w:name="blood-lactate"/>
-    <w:p>
-      <w:pPr>
-        <w:pStyle w:val="Heading3"/>
-      </w:pPr>
-      <w:r>
-        <w:t xml:space="preserve">2.1.2 Blood Lactate</w:t>
-      </w:r>
-    </w:p>
-    <w:p>
-      <w:pPr>
-        <w:pStyle w:val="FirstParagraph"/>
-      </w:pPr>
-      <w:r>
-        <w:t xml:space="preserve">Blood lactate was fit using log transformed values and thus coefficients are given as exponents (i.e., the factor to which a one unit change in the predictor increases or decreases blood lactate). Blood lactate was approximately similar at baseline and increased post warm-up in the control condition by a factor of 2.41 [95% CI: 1.99, 2.91]. There was a tendency for blood lactate to increase from pre to post warmup by a greater degree in both the low BFR (Condition [Low BFR]:Timepoint interaction; 1.09 [95% CI: 0.83, 1.43])) and high BFR conditions (Condition [High BFR]:Timepoint interaction;1.23 [95% CI: 0.94, 1.61]), though interval estimates suggested that a lesser degree of change was also compatible with the model and data. Blood lactate results are seen in figure (</w:t>
-      </w:r>
-      <w:hyperlink w:anchor="fig-warmup">
-        <w:r>
-          <w:rPr>
-            <w:rStyle w:val="Hyperlink"/>
-          </w:rPr>
-          <w:t xml:space="preserve">Figure 1</w:t>
-        </w:r>
-      </w:hyperlink>
-      <w:r>
-        <w:t xml:space="preserve"> </w:t>
-      </w:r>
-      <w:r>
-        <w:t xml:space="preserve">(B)).</w:t>
-      </w:r>
-    </w:p>
-    <w:bookmarkEnd w:id="29"/>
-    <w:bookmarkStart w:id="30" w:name="rating-of-perceived-exertion"/>
-    <w:p>
-      <w:pPr>
-        <w:pStyle w:val="Heading3"/>
-      </w:pPr>
-      <w:r>
-        <w:t xml:space="preserve">2.1.3 Rating of Perceived Exertion</w:t>
-      </w:r>
-    </w:p>
-    <w:p>
-      <w:pPr>
-        <w:pStyle w:val="FirstParagraph"/>
-      </w:pPr>
-      <w:r>
-        <w:t xml:space="preserve">Rating of perceived exertion under the control condition was 10.85 [95% CI: 10.08, 11.62] points. The low BFR condition resulted in a 1 [95% CI: 0.02, 1.98] points greater rating of perceived exertion compared to the control condition, and the high BFR condition resulted in a 3.55 [95% CI: 2.57, 4.53] points greater rating of percieved exertion. Rating of perceived exertion results are seen in figure (</w:t>
-      </w:r>
-      <w:hyperlink w:anchor="fig-warmup">
-        <w:r>
-          <w:rPr>
-            <w:rStyle w:val="Hyperlink"/>
-          </w:rPr>
-          <w:t xml:space="preserve">Figure 1</w:t>
-        </w:r>
-      </w:hyperlink>
-      <w:r>
-        <w:t xml:space="preserve"> </w:t>
-      </w:r>
-      <w:r>
-        <w:t xml:space="preserve">(B)).</w:t>
-      </w:r>
-    </w:p>
-    <w:bookmarkEnd w:id="30"/>
-    <w:bookmarkEnd w:id="31"/>
-    <w:bookmarkStart w:id="40" w:name="X90b21ae30935576342d809003033d54ef21fa60"/>
+    <w:bookmarkEnd w:id="32"/>
+    <w:bookmarkEnd w:id="33"/>
+    <w:bookmarkStart w:id="44" w:name="X90b21ae30935576342d809003033d54ef21fa60"/>
     <w:p>
       <w:pPr>
         <w:pStyle w:val="Heading2"/>
@@ -550,7 +2841,7 @@
       <w:tr>
         <w:tc>
           <w:tcPr/>
-          <w:bookmarkStart w:id="35" w:name="fig-perform"/>
+          <w:bookmarkStart w:id="37" w:name="fig-perform"/>
           <w:p>
             <w:pPr>
               <w:jc w:val="center"/>
@@ -560,18 +2851,18 @@
                 <wp:inline>
                   <wp:extent cx="5334000" cy="5334000"/>
                   <wp:effectExtent b="0" l="0" r="0" t="0"/>
-                  <wp:docPr descr="" title="" id="33" name="Picture"/>
+                  <wp:docPr descr="" title="" id="35" name="Picture"/>
                   <a:graphic>
                     <a:graphicData uri="http://schemas.openxmlformats.org/drawingml/2006/picture">
                       <pic:pic>
                         <pic:nvPicPr>
-                          <pic:cNvPr descr="stats_results_files/figure-docx/fig-perform-1.png" id="34" name="Picture"/>
+                          <pic:cNvPr descr="stats_results_files/figure-docx/fig-perform-1.png" id="36" name="Picture"/>
                           <pic:cNvPicPr>
                             <a:picLocks noChangeArrowheads="1" noChangeAspect="1"/>
                           </pic:cNvPicPr>
                         </pic:nvPicPr>
                         <pic:blipFill>
-                          <a:blip r:embed="rId32"/>
+                          <a:blip r:embed="rId34"/>
                           <a:stretch>
                             <a:fillRect/>
                           </a:stretch>
@@ -608,14 +2899,14 @@
               <w:pStyle w:val="ImageCaption"/>
             </w:pPr>
             <w:r>
-              <w:t xml:space="preserve">Figure 2: ADD TEXT.</w:t>
-            </w:r>
-          </w:p>
-          <w:bookmarkEnd w:id="35"/>
+              <w:t xml:space="preserve">Figure 2: Individual participant and measurement level data (thin lines) with model predicted values and 95% confidence intervals (thick lines and bands OR points and error bars). Panel (A) shows the results for sit and reach, panel (B) shows the results for countermovement jump, panel (C) shows the results for sprint time, and panel (D) shows the results for isometric mid thigh pull.</w:t>
+            </w:r>
+          </w:p>
+          <w:bookmarkEnd w:id="37"/>
         </w:tc>
       </w:tr>
     </w:tbl>
-    <w:bookmarkStart w:id="36" w:name="sit-and-reach"/>
+    <w:bookmarkStart w:id="39" w:name="sit-and-reach"/>
     <w:p>
       <w:pPr>
         <w:pStyle w:val="Heading3"/>
@@ -629,7 +2920,21 @@
         <w:pStyle w:val="FirstParagraph"/>
       </w:pPr>
       <w:r>
-        <w:t xml:space="preserve">Sit and reach distance tended to improve for the control condition from pre- to post-warm-up by 1.34 [95% CI: 0.98, 1.71] cm. There was a tendency for improvements from pre- to post-warm-up to be slightly greater in both the low BFR (Condition [Low BFR]:Timepoint interaction; 1.08 [95% CI: -0.46, 2.63])) and high BFR conditions (Condition [High BFR]:Timepoint interaction;0.7 [95% CI: -0.69, 2.09]), though interval estimates suggested that a lesser improvement for these conditions was also compatible with the model and data. Sit and reach results are seen in figure (</w:t>
+        <w:t xml:space="preserve">Sit and reach increased from pre- to post-warm-up in the control condition (slope = 3.02 [95% CI: 2.05, 3.99] cm), low BFR condition (slope = 4.1 [95% CI: 2.85, 5.35] cm) and the high BFR condition (slope = 3.72 [95% CI: 2.4, 5.03] cm). However, there was no clear differences between conditions post-warm-up (</w:t>
+      </w:r>
+      <w:hyperlink w:anchor="tbl-sitreachcontr">
+        <w:r>
+          <w:rPr>
+            <w:rStyle w:val="Hyperlink"/>
+          </w:rPr>
+          <w:t xml:space="preserve">Table 3</w:t>
+        </w:r>
+      </w:hyperlink>
+      <w:r>
+        <w:t xml:space="preserve"> </w:t>
+      </w:r>
+      <w:r>
+        <w:t xml:space="preserve">shows the between condition contrasts at both timepoints). Sit and reach results are seen in figure (</w:t>
       </w:r>
       <w:hyperlink w:anchor="fig-perform">
         <w:r>
@@ -646,8 +2951,609 @@
         <w:t xml:space="preserve">(A)).</w:t>
       </w:r>
     </w:p>
-    <w:bookmarkEnd w:id="36"/>
-    <w:bookmarkStart w:id="37" w:name="countermovement-jump"/>
+    <w:bookmarkStart w:id="38" w:name="tbl-sitreachcontr"/>
+    <w:p>
+      <w:pPr>
+        <w:pStyle w:val="TableCaption"/>
+      </w:pPr>
+      <w:r>
+        <w:t xml:space="preserve">Table 3: Between condition contrasts at each timepoint for sit and reach.</w:t>
+      </w:r>
+    </w:p>
+    <w:tbl>
+      <w:tblPr>
+        <w:tblStyle w:val="Table"/>
+        <w:tblW w:type="auto" w:w="0"/>
+        <w:tblLook w:firstRow="1" w:lastRow="1" w:firstColumn="0" w:lastColumn="0" w:noHBand="0" w:noVBand="0" w:val="0020"/>
+        <w:jc w:val="start"/>
+        <w:tblCaption w:val="Table 3: Between condition contrasts at each timepoint for sit and reach."/>
+      </w:tblPr>
+      <w:tblGrid>
+        <w:gridCol w:w="1584"/>
+        <w:gridCol w:w="1584"/>
+        <w:gridCol w:w="1584"/>
+        <w:gridCol w:w="1584"/>
+        <w:gridCol w:w="1584"/>
+      </w:tblGrid>
+      <w:tr>
+        <w:trPr>
+          <w:tblHeader w:val="true"/>
+        </w:trPr>
+        <w:tc>
+          <w:tcPr/>
+          <w:p>
+            <w:pPr>
+              <w:pStyle w:val="Compact"/>
+              <w:jc w:val="center"/>
+            </w:pPr>
+            <w:r>
+              <w:t xml:space="preserve">Condition 1</w:t>
+            </w:r>
+          </w:p>
+        </w:tc>
+        <w:tc>
+          <w:tcPr/>
+          <w:p>
+            <w:pPr>
+              <w:pStyle w:val="Compact"/>
+              <w:jc w:val="center"/>
+            </w:pPr>
+            <w:r>
+              <w:t xml:space="preserve">Condition 2</w:t>
+            </w:r>
+          </w:p>
+        </w:tc>
+        <w:tc>
+          <w:tcPr/>
+          <w:p>
+            <w:pPr>
+              <w:pStyle w:val="Compact"/>
+              <w:jc w:val="center"/>
+            </w:pPr>
+            <w:r>
+              <w:t xml:space="preserve">Contrast</w:t>
+            </w:r>
+          </w:p>
+        </w:tc>
+        <w:tc>
+          <w:tcPr/>
+          <w:p>
+            <w:pPr>
+              <w:pStyle w:val="Compact"/>
+              <w:jc w:val="center"/>
+            </w:pPr>
+            <w:r>
+              <w:t xml:space="preserve">Lower 95\% CI</w:t>
+            </w:r>
+          </w:p>
+        </w:tc>
+        <w:tc>
+          <w:tcPr/>
+          <w:p>
+            <w:pPr>
+              <w:pStyle w:val="Compact"/>
+              <w:jc w:val="center"/>
+            </w:pPr>
+            <w:r>
+              <w:t xml:space="preserve">Upper 95\% CI</w:t>
+            </w:r>
+          </w:p>
+        </w:tc>
+      </w:tr>
+      <w:tr>
+        <w:tc>
+          <w:tcPr>
+            <w:gridSpan w:val="5"/>
+          </w:tcPr>
+          <w:p>
+            <w:pPr>
+              <w:pStyle w:val="Compact"/>
+              <w:jc w:val="left"/>
+            </w:pPr>
+            <w:r>
+              <w:rPr>
+                <w:bCs/>
+                <w:b/>
+              </w:rPr>
+              <w:t xml:space="preserve">Pre-warm-up</w:t>
+            </w:r>
+          </w:p>
+        </w:tc>
+      </w:tr>
+      <w:tr>
+        <w:tc>
+          <w:tcPr/>
+          <w:p>
+            <w:pPr>
+              <w:pStyle w:val="Compact"/>
+              <w:jc w:val="center"/>
+            </w:pPr>
+            <w:r>
+              <w:t xml:space="preserve">Low BFR</w:t>
+            </w:r>
+          </w:p>
+        </w:tc>
+        <w:tc>
+          <w:tcPr/>
+          <w:p>
+            <w:pPr>
+              <w:pStyle w:val="Compact"/>
+              <w:jc w:val="center"/>
+            </w:pPr>
+            <w:r>
+              <w:t xml:space="preserve">High BFR</w:t>
+            </w:r>
+          </w:p>
+        </w:tc>
+        <w:tc>
+          <w:tcPr/>
+          <w:p>
+            <w:pPr>
+              <w:pStyle w:val="Compact"/>
+              <w:jc w:val="center"/>
+            </w:pPr>
+            <w:r>
+              <w:t xml:space="preserve">0.13</w:t>
+            </w:r>
+          </w:p>
+        </w:tc>
+        <w:tc>
+          <w:tcPr/>
+          <w:p>
+            <w:pPr>
+              <w:pStyle w:val="Compact"/>
+              <w:jc w:val="center"/>
+            </w:pPr>
+            <w:r>
+              <w:t xml:space="preserve">-2.44</w:t>
+            </w:r>
+          </w:p>
+        </w:tc>
+        <w:tc>
+          <w:tcPr/>
+          <w:p>
+            <w:pPr>
+              <w:pStyle w:val="Compact"/>
+              <w:jc w:val="center"/>
+            </w:pPr>
+            <w:r>
+              <w:t xml:space="preserve">2.71</w:t>
+            </w:r>
+          </w:p>
+        </w:tc>
+      </w:tr>
+      <w:tr>
+        <w:tc>
+          <w:tcPr/>
+          <w:p>
+            <w:pPr>
+              <w:pStyle w:val="Compact"/>
+              <w:jc w:val="center"/>
+            </w:pPr>
+            <w:r>
+              <w:t xml:space="preserve">Control</w:t>
+            </w:r>
+          </w:p>
+        </w:tc>
+        <w:tc>
+          <w:tcPr/>
+          <w:p>
+            <w:pPr>
+              <w:pStyle w:val="Compact"/>
+              <w:jc w:val="center"/>
+            </w:pPr>
+            <w:r>
+              <w:t xml:space="preserve">High BFR</w:t>
+            </w:r>
+          </w:p>
+        </w:tc>
+        <w:tc>
+          <w:tcPr/>
+          <w:p>
+            <w:pPr>
+              <w:pStyle w:val="Compact"/>
+              <w:jc w:val="center"/>
+            </w:pPr>
+            <w:r>
+              <w:t xml:space="preserve">-0.28</w:t>
+            </w:r>
+          </w:p>
+        </w:tc>
+        <w:tc>
+          <w:tcPr/>
+          <w:p>
+            <w:pPr>
+              <w:pStyle w:val="Compact"/>
+              <w:jc w:val="center"/>
+            </w:pPr>
+            <w:r>
+              <w:t xml:space="preserve">-2.31</w:t>
+            </w:r>
+          </w:p>
+        </w:tc>
+        <w:tc>
+          <w:tcPr/>
+          <w:p>
+            <w:pPr>
+              <w:pStyle w:val="Compact"/>
+              <w:jc w:val="center"/>
+            </w:pPr>
+            <w:r>
+              <w:t xml:space="preserve">1.75</w:t>
+            </w:r>
+          </w:p>
+        </w:tc>
+      </w:tr>
+      <w:tr>
+        <w:tc>
+          <w:tcPr/>
+          <w:p>
+            <w:pPr>
+              <w:pStyle w:val="Compact"/>
+              <w:jc w:val="center"/>
+            </w:pPr>
+            <w:r>
+              <w:t xml:space="preserve">Control</w:t>
+            </w:r>
+          </w:p>
+        </w:tc>
+        <w:tc>
+          <w:tcPr/>
+          <w:p>
+            <w:pPr>
+              <w:pStyle w:val="Compact"/>
+              <w:jc w:val="center"/>
+            </w:pPr>
+            <w:r>
+              <w:t xml:space="preserve">Low BFR</w:t>
+            </w:r>
+          </w:p>
+        </w:tc>
+        <w:tc>
+          <w:tcPr/>
+          <w:p>
+            <w:pPr>
+              <w:pStyle w:val="Compact"/>
+              <w:jc w:val="center"/>
+            </w:pPr>
+            <w:r>
+              <w:t xml:space="preserve">-0.42</w:t>
+            </w:r>
+          </w:p>
+        </w:tc>
+        <w:tc>
+          <w:tcPr/>
+          <w:p>
+            <w:pPr>
+              <w:pStyle w:val="Compact"/>
+              <w:jc w:val="center"/>
+            </w:pPr>
+            <w:r>
+              <w:t xml:space="preserve">-2.48</w:t>
+            </w:r>
+          </w:p>
+        </w:tc>
+        <w:tc>
+          <w:tcPr/>
+          <w:p>
+            <w:pPr>
+              <w:pStyle w:val="Compact"/>
+              <w:jc w:val="center"/>
+            </w:pPr>
+            <w:r>
+              <w:t xml:space="preserve">1.65</w:t>
+            </w:r>
+          </w:p>
+        </w:tc>
+      </w:tr>
+      <w:tr>
+        <w:tc>
+          <w:tcPr>
+            <w:gridSpan w:val="5"/>
+          </w:tcPr>
+          <w:p>
+            <w:pPr>
+              <w:pStyle w:val="Compact"/>
+              <w:jc w:val="left"/>
+            </w:pPr>
+            <w:r>
+              <w:rPr>
+                <w:bCs/>
+                <w:b/>
+              </w:rPr>
+              <w:t xml:space="preserve">Post-warm-up</w:t>
+            </w:r>
+          </w:p>
+        </w:tc>
+      </w:tr>
+      <w:tr>
+        <w:tc>
+          <w:tcPr/>
+          <w:p>
+            <w:pPr>
+              <w:pStyle w:val="Compact"/>
+              <w:jc w:val="center"/>
+            </w:pPr>
+            <w:r>
+              <w:t xml:space="preserve">Low BFR</w:t>
+            </w:r>
+          </w:p>
+        </w:tc>
+        <w:tc>
+          <w:tcPr/>
+          <w:p>
+            <w:pPr>
+              <w:pStyle w:val="Compact"/>
+              <w:jc w:val="center"/>
+            </w:pPr>
+            <w:r>
+              <w:t xml:space="preserve">High BFR</w:t>
+            </w:r>
+          </w:p>
+        </w:tc>
+        <w:tc>
+          <w:tcPr/>
+          <w:p>
+            <w:pPr>
+              <w:pStyle w:val="Compact"/>
+              <w:jc w:val="center"/>
+            </w:pPr>
+            <w:r>
+              <w:t xml:space="preserve">0.52</w:t>
+            </w:r>
+          </w:p>
+        </w:tc>
+        <w:tc>
+          <w:tcPr/>
+          <w:p>
+            <w:pPr>
+              <w:pStyle w:val="Compact"/>
+              <w:jc w:val="center"/>
+            </w:pPr>
+            <w:r>
+              <w:t xml:space="preserve">-1.49</w:t>
+            </w:r>
+          </w:p>
+        </w:tc>
+        <w:tc>
+          <w:tcPr/>
+          <w:p>
+            <w:pPr>
+              <w:pStyle w:val="Compact"/>
+              <w:jc w:val="center"/>
+            </w:pPr>
+            <w:r>
+              <w:t xml:space="preserve">2.52</w:t>
+            </w:r>
+          </w:p>
+        </w:tc>
+      </w:tr>
+      <w:tr>
+        <w:tc>
+          <w:tcPr/>
+          <w:p>
+            <w:pPr>
+              <w:pStyle w:val="Compact"/>
+              <w:jc w:val="center"/>
+            </w:pPr>
+            <w:r>
+              <w:t xml:space="preserve">Control</w:t>
+            </w:r>
+          </w:p>
+        </w:tc>
+        <w:tc>
+          <w:tcPr/>
+          <w:p>
+            <w:pPr>
+              <w:pStyle w:val="Compact"/>
+              <w:jc w:val="center"/>
+            </w:pPr>
+            <w:r>
+              <w:t xml:space="preserve">High BFR</w:t>
+            </w:r>
+          </w:p>
+        </w:tc>
+        <w:tc>
+          <w:tcPr/>
+          <w:p>
+            <w:pPr>
+              <w:pStyle w:val="Compact"/>
+              <w:jc w:val="center"/>
+            </w:pPr>
+            <w:r>
+              <w:t xml:space="preserve">-0.98</w:t>
+            </w:r>
+          </w:p>
+        </w:tc>
+        <w:tc>
+          <w:tcPr/>
+          <w:p>
+            <w:pPr>
+              <w:pStyle w:val="Compact"/>
+              <w:jc w:val="center"/>
+            </w:pPr>
+            <w:r>
+              <w:t xml:space="preserve">-2.62</w:t>
+            </w:r>
+          </w:p>
+        </w:tc>
+        <w:tc>
+          <w:tcPr/>
+          <w:p>
+            <w:pPr>
+              <w:pStyle w:val="Compact"/>
+              <w:jc w:val="center"/>
+            </w:pPr>
+            <w:r>
+              <w:t xml:space="preserve">0.65</w:t>
+            </w:r>
+          </w:p>
+        </w:tc>
+      </w:tr>
+      <w:tr>
+        <w:tc>
+          <w:tcPr/>
+          <w:p>
+            <w:pPr>
+              <w:pStyle w:val="Compact"/>
+              <w:jc w:val="center"/>
+            </w:pPr>
+            <w:r>
+              <w:t xml:space="preserve">Control</w:t>
+            </w:r>
+          </w:p>
+        </w:tc>
+        <w:tc>
+          <w:tcPr/>
+          <w:p>
+            <w:pPr>
+              <w:pStyle w:val="Compact"/>
+              <w:jc w:val="center"/>
+            </w:pPr>
+            <w:r>
+              <w:t xml:space="preserve">Low BFR</w:t>
+            </w:r>
+          </w:p>
+        </w:tc>
+        <w:tc>
+          <w:tcPr/>
+          <w:p>
+            <w:pPr>
+              <w:pStyle w:val="Compact"/>
+              <w:jc w:val="center"/>
+            </w:pPr>
+            <w:r>
+              <w:t xml:space="preserve">-1.50</w:t>
+            </w:r>
+          </w:p>
+        </w:tc>
+        <w:tc>
+          <w:tcPr/>
+          <w:p>
+            <w:pPr>
+              <w:pStyle w:val="Compact"/>
+              <w:jc w:val="center"/>
+            </w:pPr>
+            <w:r>
+              <w:t xml:space="preserve">-3.10</w:t>
+            </w:r>
+          </w:p>
+        </w:tc>
+        <w:tc>
+          <w:tcPr/>
+          <w:p>
+            <w:pPr>
+              <w:pStyle w:val="Compact"/>
+              <w:jc w:val="center"/>
+            </w:pPr>
+            <w:r>
+              <w:t xml:space="preserve">0.10</w:t>
+            </w:r>
+          </w:p>
+        </w:tc>
+      </w:tr>
+      <w:tr>
+        <w:tc>
+          <w:tcPr/>
+          <w:p>
+            <w:pPr>
+              <w:pStyle w:val="Compact"/>
+              <w:jc w:val="left"/>
+            </w:pPr>
+            <w:r>
+              <w:t xml:space="preserve">Note:</w:t>
+            </w:r>
+            <w:r>
+              <w:t xml:space="preserve"> </w:t>
+            </w:r>
+          </w:p>
+        </w:tc>
+        <w:tc>
+          <w:tcPr/>
+          <w:p>
+            <w:pPr>
+              <w:pStyle w:val="Compact"/>
+            </w:pPr>
+          </w:p>
+        </w:tc>
+        <w:tc>
+          <w:tcPr/>
+          <w:p>
+            <w:pPr>
+              <w:pStyle w:val="Compact"/>
+            </w:pPr>
+          </w:p>
+        </w:tc>
+        <w:tc>
+          <w:tcPr/>
+          <w:p>
+            <w:pPr>
+              <w:pStyle w:val="Compact"/>
+            </w:pPr>
+          </w:p>
+        </w:tc>
+        <w:tc>
+          <w:tcPr/>
+          <w:p>
+            <w:pPr>
+              <w:pStyle w:val="Compact"/>
+            </w:pPr>
+          </w:p>
+        </w:tc>
+      </w:tr>
+      <w:tr>
+        <w:tc>
+          <w:tcPr/>
+          <w:p>
+            <w:pPr>
+              <w:pStyle w:val="Compact"/>
+              <w:jc w:val="left"/>
+            </w:pPr>
+            <w:r>
+              <w:t xml:space="preserve"> </w:t>
+            </w:r>
+            <w:r>
+              <w:t xml:space="preserve">CI = confidence interval; BFR = blood flow restriction</w:t>
+            </w:r>
+          </w:p>
+        </w:tc>
+        <w:tc>
+          <w:tcPr/>
+          <w:p>
+            <w:pPr>
+              <w:pStyle w:val="Compact"/>
+            </w:pPr>
+          </w:p>
+        </w:tc>
+        <w:tc>
+          <w:tcPr/>
+          <w:p>
+            <w:pPr>
+              <w:pStyle w:val="Compact"/>
+            </w:pPr>
+          </w:p>
+        </w:tc>
+        <w:tc>
+          <w:tcPr/>
+          <w:p>
+            <w:pPr>
+              <w:pStyle w:val="Compact"/>
+            </w:pPr>
+          </w:p>
+        </w:tc>
+        <w:tc>
+          <w:tcPr/>
+          <w:p>
+            <w:pPr>
+              <w:pStyle w:val="Compact"/>
+            </w:pPr>
+          </w:p>
+        </w:tc>
+      </w:tr>
+    </w:tbl>
+    <w:bookmarkEnd w:id="38"/>
+    <w:bookmarkEnd w:id="39"/>
+    <w:bookmarkStart w:id="40" w:name="countermovement-jump"/>
     <w:p>
       <w:pPr>
         <w:pStyle w:val="Heading3"/>
@@ -661,7 +3567,7 @@
         <w:pStyle w:val="FirstParagraph"/>
       </w:pPr>
       <w:r>
-        <w:t xml:space="preserve">Compared with the control condition (30.54 [95% CI: 26.94, 34.15] cm) there was a tendency for performance to worse post-warm-up for low BFR (-1.4 [95% CI: -3.31, 0.51] cm) and moreso for high BFR (-2.55 [95% CI: -4.23, -0.87] cm). Countermovement jump results are seen in figure (</w:t>
+        <w:t xml:space="preserve">Countermovement jump performance under the control condition was 30.54 [95% CI: 26.94, 34.15] points, under the low BFR condition it was 29.14 [95% CI: 25.67, 32.62] points, and under the high BFR condition it was 27.99 [95% CI: 24.5, 31.49] points. Compared with the control condition the low BFR condition resulted in a -1.4 [95% CI: 1, -3.8] cm lower countermovement jump height, and the high BFR condition resulted in a -2.55 [95% CI: -0.43, -4.67] cm lower countermovement jump height. The contrast between the low BFR and high BFR conditions was -2.55 [95% CI: -0.43, -4.67] greater for the high BFR condition. Countermovement jump results are seen in figure (</w:t>
       </w:r>
       <w:hyperlink w:anchor="fig-perform">
         <w:r>
@@ -678,8 +3584,8 @@
         <w:t xml:space="preserve">(B)).</w:t>
       </w:r>
     </w:p>
-    <w:bookmarkEnd w:id="37"/>
-    <w:bookmarkStart w:id="38" w:name="sprints"/>
+    <w:bookmarkEnd w:id="40"/>
+    <w:bookmarkStart w:id="42" w:name="sprints"/>
     <w:p>
       <w:pPr>
         <w:pStyle w:val="Heading3"/>
@@ -693,7 +3599,21 @@
         <w:pStyle w:val="FirstParagraph"/>
       </w:pPr>
       <w:r>
-        <w:t xml:space="preserve">There was essentially no clear effect of either condition compared to the control condition for sprint time, nor any interaction with sprint distance. Sprint time results are seen in figure (</w:t>
+        <w:t xml:space="preserve">The slope for distance in the sprints was essentially the same for all conditions suggesting no impact upon acceleration over 10 to 20 to 30 meters (0.14 [95% CI: 0.13, 0.14] seconds per meter). Differences between condition at the three distances were also minimal (</w:t>
+      </w:r>
+      <w:hyperlink w:anchor="tbl-sprintcontr">
+        <w:r>
+          <w:rPr>
+            <w:rStyle w:val="Hyperlink"/>
+          </w:rPr>
+          <w:t xml:space="preserve">Table 4</w:t>
+        </w:r>
+      </w:hyperlink>
+      <w:r>
+        <w:t xml:space="preserve"> </w:t>
+      </w:r>
+      <w:r>
+        <w:t xml:space="preserve">shows the between condition contrasts at each distance) There was essentially no clear effect of either condition compared to the control condition for sprint time, nor any interaction with sprint distance. Sprint time results are seen in figure (</w:t>
       </w:r>
       <w:hyperlink w:anchor="fig-perform">
         <w:r>
@@ -710,8 +3630,815 @@
         <w:t xml:space="preserve">(C)).</w:t>
       </w:r>
     </w:p>
-    <w:bookmarkEnd w:id="38"/>
-    <w:bookmarkStart w:id="39" w:name="isometric-mid-thigh-pull"/>
+    <w:bookmarkStart w:id="41" w:name="tbl-sprintcontr"/>
+    <w:p>
+      <w:pPr>
+        <w:pStyle w:val="TableCaption"/>
+      </w:pPr>
+      <w:r>
+        <w:t xml:space="preserve">Table 4: Between condition contrasts over distance for sprint time.</w:t>
+      </w:r>
+    </w:p>
+    <w:tbl>
+      <w:tblPr>
+        <w:tblStyle w:val="Table"/>
+        <w:tblW w:type="auto" w:w="0"/>
+        <w:tblLook w:firstRow="1" w:lastRow="1" w:firstColumn="0" w:lastColumn="0" w:noHBand="0" w:noVBand="0" w:val="0020"/>
+        <w:jc w:val="start"/>
+        <w:tblCaption w:val="Table 4: Between condition contrasts over distance for sprint time."/>
+      </w:tblPr>
+      <w:tblGrid>
+        <w:gridCol w:w="1584"/>
+        <w:gridCol w:w="1584"/>
+        <w:gridCol w:w="1584"/>
+        <w:gridCol w:w="1584"/>
+        <w:gridCol w:w="1584"/>
+      </w:tblGrid>
+      <w:tr>
+        <w:trPr>
+          <w:tblHeader w:val="true"/>
+        </w:trPr>
+        <w:tc>
+          <w:tcPr/>
+          <w:p>
+            <w:pPr>
+              <w:pStyle w:val="Compact"/>
+              <w:jc w:val="center"/>
+            </w:pPr>
+            <w:r>
+              <w:t xml:space="preserve">Condition 1</w:t>
+            </w:r>
+          </w:p>
+        </w:tc>
+        <w:tc>
+          <w:tcPr/>
+          <w:p>
+            <w:pPr>
+              <w:pStyle w:val="Compact"/>
+              <w:jc w:val="center"/>
+            </w:pPr>
+            <w:r>
+              <w:t xml:space="preserve">Condition 2</w:t>
+            </w:r>
+          </w:p>
+        </w:tc>
+        <w:tc>
+          <w:tcPr/>
+          <w:p>
+            <w:pPr>
+              <w:pStyle w:val="Compact"/>
+              <w:jc w:val="center"/>
+            </w:pPr>
+            <w:r>
+              <w:t xml:space="preserve">Contrast</w:t>
+            </w:r>
+          </w:p>
+        </w:tc>
+        <w:tc>
+          <w:tcPr/>
+          <w:p>
+            <w:pPr>
+              <w:pStyle w:val="Compact"/>
+              <w:jc w:val="center"/>
+            </w:pPr>
+            <w:r>
+              <w:t xml:space="preserve">Lower 95\% CI</w:t>
+            </w:r>
+          </w:p>
+        </w:tc>
+        <w:tc>
+          <w:tcPr/>
+          <w:p>
+            <w:pPr>
+              <w:pStyle w:val="Compact"/>
+              <w:jc w:val="center"/>
+            </w:pPr>
+            <w:r>
+              <w:t xml:space="preserve">Upper 95\% CI</w:t>
+            </w:r>
+          </w:p>
+        </w:tc>
+      </w:tr>
+      <w:tr>
+        <w:tc>
+          <w:tcPr>
+            <w:gridSpan w:val="5"/>
+          </w:tcPr>
+          <w:p>
+            <w:pPr>
+              <w:pStyle w:val="Compact"/>
+              <w:jc w:val="left"/>
+            </w:pPr>
+            <w:r>
+              <w:rPr>
+                <w:bCs/>
+                <w:b/>
+              </w:rPr>
+              <w:t xml:space="preserve">10 meters</w:t>
+            </w:r>
+          </w:p>
+        </w:tc>
+      </w:tr>
+      <w:tr>
+        <w:tc>
+          <w:tcPr/>
+          <w:p>
+            <w:pPr>
+              <w:pStyle w:val="Compact"/>
+              <w:jc w:val="center"/>
+            </w:pPr>
+            <w:r>
+              <w:t xml:space="preserve">Low BFR</w:t>
+            </w:r>
+          </w:p>
+        </w:tc>
+        <w:tc>
+          <w:tcPr/>
+          <w:p>
+            <w:pPr>
+              <w:pStyle w:val="Compact"/>
+              <w:jc w:val="center"/>
+            </w:pPr>
+            <w:r>
+              <w:t xml:space="preserve">High BFR</w:t>
+            </w:r>
+          </w:p>
+        </w:tc>
+        <w:tc>
+          <w:tcPr/>
+          <w:p>
+            <w:pPr>
+              <w:pStyle w:val="Compact"/>
+              <w:jc w:val="center"/>
+            </w:pPr>
+            <w:r>
+              <w:t xml:space="preserve">0.01</w:t>
+            </w:r>
+          </w:p>
+        </w:tc>
+        <w:tc>
+          <w:tcPr/>
+          <w:p>
+            <w:pPr>
+              <w:pStyle w:val="Compact"/>
+              <w:jc w:val="center"/>
+            </w:pPr>
+            <w:r>
+              <w:t xml:space="preserve">-0.06</w:t>
+            </w:r>
+          </w:p>
+        </w:tc>
+        <w:tc>
+          <w:tcPr/>
+          <w:p>
+            <w:pPr>
+              <w:pStyle w:val="Compact"/>
+              <w:jc w:val="center"/>
+            </w:pPr>
+            <w:r>
+              <w:t xml:space="preserve">0.07</w:t>
+            </w:r>
+          </w:p>
+        </w:tc>
+      </w:tr>
+      <w:tr>
+        <w:tc>
+          <w:tcPr/>
+          <w:p>
+            <w:pPr>
+              <w:pStyle w:val="Compact"/>
+              <w:jc w:val="center"/>
+            </w:pPr>
+            <w:r>
+              <w:t xml:space="preserve">Control</w:t>
+            </w:r>
+          </w:p>
+        </w:tc>
+        <w:tc>
+          <w:tcPr/>
+          <w:p>
+            <w:pPr>
+              <w:pStyle w:val="Compact"/>
+              <w:jc w:val="center"/>
+            </w:pPr>
+            <w:r>
+              <w:t xml:space="preserve">High BFR</w:t>
+            </w:r>
+          </w:p>
+        </w:tc>
+        <w:tc>
+          <w:tcPr/>
+          <w:p>
+            <w:pPr>
+              <w:pStyle w:val="Compact"/>
+              <w:jc w:val="center"/>
+            </w:pPr>
+            <w:r>
+              <w:t xml:space="preserve">-0.01</w:t>
+            </w:r>
+          </w:p>
+        </w:tc>
+        <w:tc>
+          <w:tcPr/>
+          <w:p>
+            <w:pPr>
+              <w:pStyle w:val="Compact"/>
+              <w:jc w:val="center"/>
+            </w:pPr>
+            <w:r>
+              <w:t xml:space="preserve">-0.08</w:t>
+            </w:r>
+          </w:p>
+        </w:tc>
+        <w:tc>
+          <w:tcPr/>
+          <w:p>
+            <w:pPr>
+              <w:pStyle w:val="Compact"/>
+              <w:jc w:val="center"/>
+            </w:pPr>
+            <w:r>
+              <w:t xml:space="preserve">0.05</w:t>
+            </w:r>
+          </w:p>
+        </w:tc>
+      </w:tr>
+      <w:tr>
+        <w:tc>
+          <w:tcPr/>
+          <w:p>
+            <w:pPr>
+              <w:pStyle w:val="Compact"/>
+              <w:jc w:val="center"/>
+            </w:pPr>
+            <w:r>
+              <w:t xml:space="preserve">Control</w:t>
+            </w:r>
+          </w:p>
+        </w:tc>
+        <w:tc>
+          <w:tcPr/>
+          <w:p>
+            <w:pPr>
+              <w:pStyle w:val="Compact"/>
+              <w:jc w:val="center"/>
+            </w:pPr>
+            <w:r>
+              <w:t xml:space="preserve">Low BFR</w:t>
+            </w:r>
+          </w:p>
+        </w:tc>
+        <w:tc>
+          <w:tcPr/>
+          <w:p>
+            <w:pPr>
+              <w:pStyle w:val="Compact"/>
+              <w:jc w:val="center"/>
+            </w:pPr>
+            <w:r>
+              <w:t xml:space="preserve">-0.02</w:t>
+            </w:r>
+          </w:p>
+        </w:tc>
+        <w:tc>
+          <w:tcPr/>
+          <w:p>
+            <w:pPr>
+              <w:pStyle w:val="Compact"/>
+              <w:jc w:val="center"/>
+            </w:pPr>
+            <w:r>
+              <w:t xml:space="preserve">-0.07</w:t>
+            </w:r>
+          </w:p>
+        </w:tc>
+        <w:tc>
+          <w:tcPr/>
+          <w:p>
+            <w:pPr>
+              <w:pStyle w:val="Compact"/>
+              <w:jc w:val="center"/>
+            </w:pPr>
+            <w:r>
+              <w:t xml:space="preserve">0.03</w:t>
+            </w:r>
+          </w:p>
+        </w:tc>
+      </w:tr>
+      <w:tr>
+        <w:tc>
+          <w:tcPr>
+            <w:gridSpan w:val="5"/>
+          </w:tcPr>
+          <w:p>
+            <w:pPr>
+              <w:pStyle w:val="Compact"/>
+              <w:jc w:val="left"/>
+            </w:pPr>
+            <w:r>
+              <w:rPr>
+                <w:bCs/>
+                <w:b/>
+              </w:rPr>
+              <w:t xml:space="preserve">20 meters</w:t>
+            </w:r>
+          </w:p>
+        </w:tc>
+      </w:tr>
+      <w:tr>
+        <w:tc>
+          <w:tcPr/>
+          <w:p>
+            <w:pPr>
+              <w:pStyle w:val="Compact"/>
+              <w:jc w:val="center"/>
+            </w:pPr>
+            <w:r>
+              <w:t xml:space="preserve">Low BFR</w:t>
+            </w:r>
+          </w:p>
+        </w:tc>
+        <w:tc>
+          <w:tcPr/>
+          <w:p>
+            <w:pPr>
+              <w:pStyle w:val="Compact"/>
+              <w:jc w:val="center"/>
+            </w:pPr>
+            <w:r>
+              <w:t xml:space="preserve">High BFR</w:t>
+            </w:r>
+          </w:p>
+        </w:tc>
+        <w:tc>
+          <w:tcPr/>
+          <w:p>
+            <w:pPr>
+              <w:pStyle w:val="Compact"/>
+              <w:jc w:val="center"/>
+            </w:pPr>
+            <w:r>
+              <w:t xml:space="preserve">0.02</w:t>
+            </w:r>
+          </w:p>
+        </w:tc>
+        <w:tc>
+          <w:tcPr/>
+          <w:p>
+            <w:pPr>
+              <w:pStyle w:val="Compact"/>
+              <w:jc w:val="center"/>
+            </w:pPr>
+            <w:r>
+              <w:t xml:space="preserve">-0.04</w:t>
+            </w:r>
+          </w:p>
+        </w:tc>
+        <w:tc>
+          <w:tcPr/>
+          <w:p>
+            <w:pPr>
+              <w:pStyle w:val="Compact"/>
+              <w:jc w:val="center"/>
+            </w:pPr>
+            <w:r>
+              <w:t xml:space="preserve">0.08</w:t>
+            </w:r>
+          </w:p>
+        </w:tc>
+      </w:tr>
+      <w:tr>
+        <w:tc>
+          <w:tcPr/>
+          <w:p>
+            <w:pPr>
+              <w:pStyle w:val="Compact"/>
+              <w:jc w:val="center"/>
+            </w:pPr>
+            <w:r>
+              <w:t xml:space="preserve">Control</w:t>
+            </w:r>
+          </w:p>
+        </w:tc>
+        <w:tc>
+          <w:tcPr/>
+          <w:p>
+            <w:pPr>
+              <w:pStyle w:val="Compact"/>
+              <w:jc w:val="center"/>
+            </w:pPr>
+            <w:r>
+              <w:t xml:space="preserve">High BFR</w:t>
+            </w:r>
+          </w:p>
+        </w:tc>
+        <w:tc>
+          <w:tcPr/>
+          <w:p>
+            <w:pPr>
+              <w:pStyle w:val="Compact"/>
+              <w:jc w:val="center"/>
+            </w:pPr>
+            <w:r>
+              <w:t xml:space="preserve">-0.02</w:t>
+            </w:r>
+          </w:p>
+        </w:tc>
+        <w:tc>
+          <w:tcPr/>
+          <w:p>
+            <w:pPr>
+              <w:pStyle w:val="Compact"/>
+              <w:jc w:val="center"/>
+            </w:pPr>
+            <w:r>
+              <w:t xml:space="preserve">-0.09</w:t>
+            </w:r>
+          </w:p>
+        </w:tc>
+        <w:tc>
+          <w:tcPr/>
+          <w:p>
+            <w:pPr>
+              <w:pStyle w:val="Compact"/>
+              <w:jc w:val="center"/>
+            </w:pPr>
+            <w:r>
+              <w:t xml:space="preserve">0.04</w:t>
+            </w:r>
+          </w:p>
+        </w:tc>
+      </w:tr>
+      <w:tr>
+        <w:tc>
+          <w:tcPr/>
+          <w:p>
+            <w:pPr>
+              <w:pStyle w:val="Compact"/>
+              <w:jc w:val="center"/>
+            </w:pPr>
+            <w:r>
+              <w:t xml:space="preserve">Control</w:t>
+            </w:r>
+          </w:p>
+        </w:tc>
+        <w:tc>
+          <w:tcPr/>
+          <w:p>
+            <w:pPr>
+              <w:pStyle w:val="Compact"/>
+              <w:jc w:val="center"/>
+            </w:pPr>
+            <w:r>
+              <w:t xml:space="preserve">Low BFR</w:t>
+            </w:r>
+          </w:p>
+        </w:tc>
+        <w:tc>
+          <w:tcPr/>
+          <w:p>
+            <w:pPr>
+              <w:pStyle w:val="Compact"/>
+              <w:jc w:val="center"/>
+            </w:pPr>
+            <w:r>
+              <w:t xml:space="preserve">-0.04</w:t>
+            </w:r>
+          </w:p>
+        </w:tc>
+        <w:tc>
+          <w:tcPr/>
+          <w:p>
+            <w:pPr>
+              <w:pStyle w:val="Compact"/>
+              <w:jc w:val="center"/>
+            </w:pPr>
+            <w:r>
+              <w:t xml:space="preserve">-0.09</w:t>
+            </w:r>
+          </w:p>
+        </w:tc>
+        <w:tc>
+          <w:tcPr/>
+          <w:p>
+            <w:pPr>
+              <w:pStyle w:val="Compact"/>
+              <w:jc w:val="center"/>
+            </w:pPr>
+            <w:r>
+              <w:t xml:space="preserve">0.00</w:t>
+            </w:r>
+          </w:p>
+        </w:tc>
+      </w:tr>
+      <w:tr>
+        <w:tc>
+          <w:tcPr>
+            <w:gridSpan w:val="5"/>
+          </w:tcPr>
+          <w:p>
+            <w:pPr>
+              <w:pStyle w:val="Compact"/>
+              <w:jc w:val="left"/>
+            </w:pPr>
+            <w:r>
+              <w:rPr>
+                <w:bCs/>
+                <w:b/>
+              </w:rPr>
+              <w:t xml:space="preserve">30 meters</w:t>
+            </w:r>
+          </w:p>
+        </w:tc>
+      </w:tr>
+      <w:tr>
+        <w:tc>
+          <w:tcPr/>
+          <w:p>
+            <w:pPr>
+              <w:pStyle w:val="Compact"/>
+              <w:jc w:val="center"/>
+            </w:pPr>
+            <w:r>
+              <w:t xml:space="preserve">Low BFR</w:t>
+            </w:r>
+          </w:p>
+        </w:tc>
+        <w:tc>
+          <w:tcPr/>
+          <w:p>
+            <w:pPr>
+              <w:pStyle w:val="Compact"/>
+              <w:jc w:val="center"/>
+            </w:pPr>
+            <w:r>
+              <w:t xml:space="preserve">High BFR</w:t>
+            </w:r>
+          </w:p>
+        </w:tc>
+        <w:tc>
+          <w:tcPr/>
+          <w:p>
+            <w:pPr>
+              <w:pStyle w:val="Compact"/>
+              <w:jc w:val="center"/>
+            </w:pPr>
+            <w:r>
+              <w:t xml:space="preserve">0.03</w:t>
+            </w:r>
+          </w:p>
+        </w:tc>
+        <w:tc>
+          <w:tcPr/>
+          <w:p>
+            <w:pPr>
+              <w:pStyle w:val="Compact"/>
+              <w:jc w:val="center"/>
+            </w:pPr>
+            <w:r>
+              <w:t xml:space="preserve">-0.03</w:t>
+            </w:r>
+          </w:p>
+        </w:tc>
+        <w:tc>
+          <w:tcPr/>
+          <w:p>
+            <w:pPr>
+              <w:pStyle w:val="Compact"/>
+              <w:jc w:val="center"/>
+            </w:pPr>
+            <w:r>
+              <w:t xml:space="preserve">0.10</w:t>
+            </w:r>
+          </w:p>
+        </w:tc>
+      </w:tr>
+      <w:tr>
+        <w:tc>
+          <w:tcPr/>
+          <w:p>
+            <w:pPr>
+              <w:pStyle w:val="Compact"/>
+              <w:jc w:val="center"/>
+            </w:pPr>
+            <w:r>
+              <w:t xml:space="preserve">Control</w:t>
+            </w:r>
+          </w:p>
+        </w:tc>
+        <w:tc>
+          <w:tcPr/>
+          <w:p>
+            <w:pPr>
+              <w:pStyle w:val="Compact"/>
+              <w:jc w:val="center"/>
+            </w:pPr>
+            <w:r>
+              <w:t xml:space="preserve">High BFR</w:t>
+            </w:r>
+          </w:p>
+        </w:tc>
+        <w:tc>
+          <w:tcPr/>
+          <w:p>
+            <w:pPr>
+              <w:pStyle w:val="Compact"/>
+              <w:jc w:val="center"/>
+            </w:pPr>
+            <w:r>
+              <w:t xml:space="preserve">-0.03</w:t>
+            </w:r>
+          </w:p>
+        </w:tc>
+        <w:tc>
+          <w:tcPr/>
+          <w:p>
+            <w:pPr>
+              <w:pStyle w:val="Compact"/>
+              <w:jc w:val="center"/>
+            </w:pPr>
+            <w:r>
+              <w:t xml:space="preserve">-0.10</w:t>
+            </w:r>
+          </w:p>
+        </w:tc>
+        <w:tc>
+          <w:tcPr/>
+          <w:p>
+            <w:pPr>
+              <w:pStyle w:val="Compact"/>
+              <w:jc w:val="center"/>
+            </w:pPr>
+            <w:r>
+              <w:t xml:space="preserve">0.03</w:t>
+            </w:r>
+          </w:p>
+        </w:tc>
+      </w:tr>
+      <w:tr>
+        <w:tc>
+          <w:tcPr/>
+          <w:p>
+            <w:pPr>
+              <w:pStyle w:val="Compact"/>
+              <w:jc w:val="center"/>
+            </w:pPr>
+            <w:r>
+              <w:t xml:space="preserve">Control</w:t>
+            </w:r>
+          </w:p>
+        </w:tc>
+        <w:tc>
+          <w:tcPr/>
+          <w:p>
+            <w:pPr>
+              <w:pStyle w:val="Compact"/>
+              <w:jc w:val="center"/>
+            </w:pPr>
+            <w:r>
+              <w:t xml:space="preserve">Low BFR</w:t>
+            </w:r>
+          </w:p>
+        </w:tc>
+        <w:tc>
+          <w:tcPr/>
+          <w:p>
+            <w:pPr>
+              <w:pStyle w:val="Compact"/>
+              <w:jc w:val="center"/>
+            </w:pPr>
+            <w:r>
+              <w:t xml:space="preserve">-0.07</w:t>
+            </w:r>
+          </w:p>
+        </w:tc>
+        <w:tc>
+          <w:tcPr/>
+          <w:p>
+            <w:pPr>
+              <w:pStyle w:val="Compact"/>
+              <w:jc w:val="center"/>
+            </w:pPr>
+            <w:r>
+              <w:t xml:space="preserve">-0.11</w:t>
+            </w:r>
+          </w:p>
+        </w:tc>
+        <w:tc>
+          <w:tcPr/>
+          <w:p>
+            <w:pPr>
+              <w:pStyle w:val="Compact"/>
+              <w:jc w:val="center"/>
+            </w:pPr>
+            <w:r>
+              <w:t xml:space="preserve">-0.02</w:t>
+            </w:r>
+          </w:p>
+        </w:tc>
+      </w:tr>
+      <w:tr>
+        <w:tc>
+          <w:tcPr/>
+          <w:p>
+            <w:pPr>
+              <w:pStyle w:val="Compact"/>
+              <w:jc w:val="left"/>
+            </w:pPr>
+            <w:r>
+              <w:t xml:space="preserve">Note:</w:t>
+            </w:r>
+            <w:r>
+              <w:t xml:space="preserve"> </w:t>
+            </w:r>
+          </w:p>
+        </w:tc>
+        <w:tc>
+          <w:tcPr/>
+          <w:p>
+            <w:pPr>
+              <w:pStyle w:val="Compact"/>
+            </w:pPr>
+          </w:p>
+        </w:tc>
+        <w:tc>
+          <w:tcPr/>
+          <w:p>
+            <w:pPr>
+              <w:pStyle w:val="Compact"/>
+            </w:pPr>
+          </w:p>
+        </w:tc>
+        <w:tc>
+          <w:tcPr/>
+          <w:p>
+            <w:pPr>
+              <w:pStyle w:val="Compact"/>
+            </w:pPr>
+          </w:p>
+        </w:tc>
+        <w:tc>
+          <w:tcPr/>
+          <w:p>
+            <w:pPr>
+              <w:pStyle w:val="Compact"/>
+            </w:pPr>
+          </w:p>
+        </w:tc>
+      </w:tr>
+      <w:tr>
+        <w:tc>
+          <w:tcPr/>
+          <w:p>
+            <w:pPr>
+              <w:pStyle w:val="Compact"/>
+              <w:jc w:val="left"/>
+            </w:pPr>
+            <w:r>
+              <w:t xml:space="preserve"> </w:t>
+            </w:r>
+            <w:r>
+              <w:t xml:space="preserve">CI = confidence interval; BFR = blood flow restriction</w:t>
+            </w:r>
+          </w:p>
+        </w:tc>
+        <w:tc>
+          <w:tcPr/>
+          <w:p>
+            <w:pPr>
+              <w:pStyle w:val="Compact"/>
+            </w:pPr>
+          </w:p>
+        </w:tc>
+        <w:tc>
+          <w:tcPr/>
+          <w:p>
+            <w:pPr>
+              <w:pStyle w:val="Compact"/>
+            </w:pPr>
+          </w:p>
+        </w:tc>
+        <w:tc>
+          <w:tcPr/>
+          <w:p>
+            <w:pPr>
+              <w:pStyle w:val="Compact"/>
+            </w:pPr>
+          </w:p>
+        </w:tc>
+        <w:tc>
+          <w:tcPr/>
+          <w:p>
+            <w:pPr>
+              <w:pStyle w:val="Compact"/>
+            </w:pPr>
+          </w:p>
+        </w:tc>
+      </w:tr>
+    </w:tbl>
+    <w:bookmarkEnd w:id="41"/>
+    <w:bookmarkEnd w:id="42"/>
+    <w:bookmarkStart w:id="43" w:name="isometric-mid-thigh-pull"/>
     <w:p>
       <w:pPr>
         <w:pStyle w:val="Heading3"/>
@@ -725,7 +4452,7 @@
         <w:pStyle w:val="FirstParagraph"/>
       </w:pPr>
       <w:r>
-        <w:t xml:space="preserve">Compared with the control condition (2269.8 [95% CI: 1966.2, 2573.4] N) there little impact upon performance post-warm-up for low BFR (3.17 [95% CI: -88.81, 95.14] N) and for high BFR (-11.68 [95% CI: -77.75, 54.39] N). Isometric Mid Thigh Pull results are seen in figure (</w:t>
+        <w:t xml:space="preserve">Countermovement jump performance under the control condition was 2269.8 [95% CI: 1966.2, 2573.4] N, under the low BFR condition it was 2272.97 [95% CI: 1949.46, 2596.47] N, and under the high BFR condition it was 2258.12 [95% CI: 1945.5, 2570.73] N. There were neglible differences between conditions. Compared with the control condition the low BFR condition resulted in a 3.17 [95% CI: 118.52, -112.19] cm lower countermovement jump height, and the high BFR condition resulted in a -11.68 [95% CI: 71.18, -94.55] cm lower countermovement jump height. The contrast between the low BFR and high BFR conditions was -11.68 [95% CI: 71.18, -94.55] greater for the high BFR condition. Isometric mid thigh pull results are seen in figure (</w:t>
       </w:r>
       <w:hyperlink w:anchor="fig-perform">
         <w:r>
@@ -742,10 +4469,10 @@
         <w:t xml:space="preserve">(D)).</w:t>
       </w:r>
     </w:p>
-    <w:bookmarkEnd w:id="39"/>
-    <w:bookmarkEnd w:id="40"/>
-    <w:bookmarkEnd w:id="41"/>
-    <w:bookmarkStart w:id="56" w:name="references"/>
+    <w:bookmarkEnd w:id="43"/>
+    <w:bookmarkEnd w:id="44"/>
+    <w:bookmarkEnd w:id="45"/>
+    <w:bookmarkStart w:id="60" w:name="references"/>
     <w:p>
       <w:pPr>
         <w:pStyle w:val="Heading1"/>
@@ -754,8 +4481,8 @@
         <w:t xml:space="preserve">3. References</w:t>
       </w:r>
     </w:p>
-    <w:bookmarkStart w:id="55" w:name="refs"/>
-    <w:bookmarkStart w:id="43" w:name="ref-amrheinScientistsRiseStatistical2019"/>
+    <w:bookmarkStart w:id="59" w:name="refs"/>
+    <w:bookmarkStart w:id="47" w:name="ref-amrheinScientistsRiseStatistical2019"/>
     <w:p>
       <w:pPr>
         <w:pStyle w:val="Bibliography"/>
@@ -792,7 +4519,7 @@
       <w:r>
         <w:t xml:space="preserve"> </w:t>
       </w:r>
-      <w:hyperlink r:id="rId42">
+      <w:hyperlink r:id="rId46">
         <w:r>
           <w:rPr>
             <w:rStyle w:val="Hyperlink"/>
@@ -801,8 +4528,8 @@
         </w:r>
       </w:hyperlink>
     </w:p>
-    <w:bookmarkEnd w:id="43"/>
-    <w:bookmarkStart w:id="45" w:name="Xe201c3e1dc7cf1424c11c21059da038b40a0ae8"/>
+    <w:bookmarkEnd w:id="47"/>
+    <w:bookmarkStart w:id="49" w:name="Xe201c3e1dc7cf1424c11c21059da038b40a0ae8"/>
     <w:p>
       <w:pPr>
         <w:pStyle w:val="Bibliography"/>
@@ -890,7 +4617,7 @@
       <w:r>
         <w:t xml:space="preserve"> </w:t>
       </w:r>
-      <w:hyperlink r:id="rId44">
+      <w:hyperlink r:id="rId48">
         <w:r>
           <w:rPr>
             <w:rStyle w:val="Hyperlink"/>
@@ -899,8 +4626,8 @@
         </w:r>
       </w:hyperlink>
     </w:p>
-    <w:bookmarkEnd w:id="45"/>
-    <w:bookmarkStart w:id="46" w:name="ref-batesLme4LinearMixedEffects2023"/>
+    <w:bookmarkEnd w:id="49"/>
+    <w:bookmarkStart w:id="50" w:name="ref-batesLme4LinearMixedEffects2023"/>
     <w:p>
       <w:pPr>
         <w:pStyle w:val="Bibliography"/>
@@ -978,8 +4705,8 @@
         <w:t xml:space="preserve">.</w:t>
       </w:r>
     </w:p>
-    <w:bookmarkEnd w:id="46"/>
-    <w:bookmarkStart w:id="48" w:name="ref-cummingNewStatisticsWhy2014"/>
+    <w:bookmarkEnd w:id="50"/>
+    <w:bookmarkStart w:id="52" w:name="ref-cummingNewStatisticsWhy2014"/>
     <w:p>
       <w:pPr>
         <w:pStyle w:val="Bibliography"/>
@@ -1046,7 +4773,7 @@
       <w:r>
         <w:t xml:space="preserve"> </w:t>
       </w:r>
-      <w:hyperlink r:id="rId47">
+      <w:hyperlink r:id="rId51">
         <w:r>
           <w:rPr>
             <w:rStyle w:val="Hyperlink"/>
@@ -1055,8 +4782,8 @@
         </w:r>
       </w:hyperlink>
     </w:p>
-    <w:bookmarkEnd w:id="48"/>
-    <w:bookmarkStart w:id="49" w:name="ref-ludeckeGgeffectsCreateTidy2024"/>
+    <w:bookmarkEnd w:id="52"/>
+    <w:bookmarkStart w:id="53" w:name="ref-ludeckeGgeffectsCreateTidy2024"/>
     <w:p>
       <w:pPr>
         <w:pStyle w:val="Bibliography"/>
@@ -1148,14 +4875,14 @@
         <w:t xml:space="preserve">.</w:t>
       </w:r>
     </w:p>
-    <w:bookmarkEnd w:id="49"/>
-    <w:bookmarkStart w:id="50" w:name="X8e8c369741e9b36608048e26181dfb8fcef1d2d"/>
+    <w:bookmarkEnd w:id="53"/>
+    <w:bookmarkStart w:id="54" w:name="X8e8c369741e9b36608048e26181dfb8fcef1d2d"/>
     <w:p>
       <w:pPr>
         <w:pStyle w:val="Bibliography"/>
       </w:pPr>
       <w:r>
-        <w:t xml:space="preserve">Lüdecke (@strengejacke), D., Makowski (@Dom_Makowski), D., Ben-Shachar (@mattansb), M. S., Patil (@patilindrajeets), I., Waggoner, P., Wiernik (@bmwiernik), B. M., Thériault (@rempsyc), R., Arel-Bundock, V., Jullum, M., gjo11, &amp; Bacher, E. (2024).</w:t>
+        <w:t xml:space="preserve">Lüdecke, D., Makowski (@Dom_Makowski), D., Ben-Shachar (@mattansb), M. S., Patil (@patilindrajeets), I., Waggoner, P., Wiernik (@bmwiernik), B. M., Thériault (@rempsyc), R., Arel-Bundock, V., Jullum, M., gjo11, &amp; Bacher, E. (2024).</w:t>
       </w:r>
       <w:r>
         <w:t xml:space="preserve"> </w:t>
@@ -1213,8 +4940,8 @@
         <w:t xml:space="preserve">.</w:t>
       </w:r>
     </w:p>
-    <w:bookmarkEnd w:id="50"/>
-    <w:bookmarkStart w:id="52" w:name="Xe2f20cedbaf8f45da9149ec21d973a7a9cd12f0"/>
+    <w:bookmarkEnd w:id="54"/>
+    <w:bookmarkStart w:id="56" w:name="Xe2f20cedbaf8f45da9149ec21d973a7a9cd12f0"/>
     <w:p>
       <w:pPr>
         <w:pStyle w:val="Bibliography"/>
@@ -1260,7 +4987,7 @@
       <w:r>
         <w:t xml:space="preserve"> </w:t>
       </w:r>
-      <w:hyperlink r:id="rId51">
+      <w:hyperlink r:id="rId55">
         <w:r>
           <w:rPr>
             <w:rStyle w:val="Hyperlink"/>
@@ -1269,8 +4996,8 @@
         </w:r>
       </w:hyperlink>
     </w:p>
-    <w:bookmarkEnd w:id="52"/>
-    <w:bookmarkStart w:id="53" w:name="ref-pedersenPatchworkComposerPlots2022"/>
+    <w:bookmarkEnd w:id="56"/>
+    <w:bookmarkStart w:id="57" w:name="ref-pedersenPatchworkComposerPlots2022"/>
     <w:p>
       <w:pPr>
         <w:pStyle w:val="Bibliography"/>
@@ -1334,8 +5061,8 @@
         <w:t xml:space="preserve">.</w:t>
       </w:r>
     </w:p>
-    <w:bookmarkEnd w:id="53"/>
-    <w:bookmarkStart w:id="54" w:name="ref-wickhamGgplot2CreateElegant2022"/>
+    <w:bookmarkEnd w:id="57"/>
+    <w:bookmarkStart w:id="58" w:name="ref-wickhamGgplot2CreateElegant2022"/>
     <w:p>
       <w:pPr>
         <w:pStyle w:val="Bibliography"/>
@@ -1427,9 +5154,9 @@
         <w:t xml:space="preserve">.</w:t>
       </w:r>
     </w:p>
-    <w:bookmarkEnd w:id="54"/>
-    <w:bookmarkEnd w:id="55"/>
-    <w:bookmarkEnd w:id="56"/>
+    <w:bookmarkEnd w:id="58"/>
+    <w:bookmarkEnd w:id="59"/>
+    <w:bookmarkEnd w:id="60"/>
     <w:sectPr/>
   </w:body>
 </w:document>

</xml_diff>

<commit_message>
CIs wrong way round on contrasts
</commit_message>
<xml_diff>
--- a/stats_results.docx
+++ b/stats_results.docx
@@ -2800,7 +2800,7 @@
         <w:pStyle w:val="FirstParagraph"/>
       </w:pPr>
       <w:r>
-        <w:t xml:space="preserve">Rating of perceived exertion under the control condition was 10.85 [95% CI: 10.08, 11.62] points, under the low BFR condition it was 11.85 [95% CI: 11.08, 12.62] points, and under the high BFR condition it was 14.4 [95% CI: 13.63, 15.17] points. Compared with the control condition the low BFR condition resulted in a 1 [95% CI: 2.21, -0.21] points greater rating of perceived exertion, and the high BFR condition resulted in a 3.55 [95% CI: 4.76, 2.34] points greater rating of perceived exertion. The contrast between the low BFR and high BFR conditions was 3.55 [95% CI: 4.76, 2.34] greater for the high BFR condition. Rating of perceived exertion results are seen in figure (</w:t>
+        <w:t xml:space="preserve">Rating of perceived exertion under the control condition was 10.85 [95% CI: 10.08, 11.62] points, under the low BFR condition it was 11.85 [95% CI: 11.08, 12.62] points, and under the high BFR condition it was 14.4 [95% CI: 13.63, 15.17] points. Compared with the control condition the low BFR condition resulted in a 1 [95% CI: -0.21, 2.21] points greater rating of perceived exertion, and the high BFR condition resulted in a 3.55 [95% CI: 2.34, 4.76] points greater rating of perceived exertion. The contrast between the low BFR and high BFR conditions was 2.55 [95% CI: 1.34, 3.76] greater for the high BFR condition. Rating of perceived exertion results are seen in figure (</w:t>
       </w:r>
       <w:hyperlink w:anchor="fig-warmup">
         <w:r>
@@ -3567,7 +3567,7 @@
         <w:pStyle w:val="FirstParagraph"/>
       </w:pPr>
       <w:r>
-        <w:t xml:space="preserve">Countermovement jump performance under the control condition was 30.54 [95% CI: 26.94, 34.15] points, under the low BFR condition it was 29.14 [95% CI: 25.67, 32.62] points, and under the high BFR condition it was 27.99 [95% CI: 24.5, 31.49] points. Compared with the control condition the low BFR condition resulted in a -1.4 [95% CI: 1, -3.8] cm lower countermovement jump height, and the high BFR condition resulted in a -2.55 [95% CI: -0.43, -4.67] cm lower countermovement jump height. The contrast between the low BFR and high BFR conditions was -2.55 [95% CI: -0.43, -4.67] greater for the high BFR condition. Countermovement jump results are seen in figure (</w:t>
+        <w:t xml:space="preserve">Countermovement jump performance under the control condition was 30.54 [95% CI: 26.94, 34.15] points, under the low BFR condition it was 29.14 [95% CI: 25.67, 32.62] points, and under the high BFR condition it was 27.99 [95% CI: 24.5, 31.49] points. Compared with the control condition the low BFR condition resulted in a -1.4 [95% CI: -3.8, 1] cm lower countermovement jump height, and the high BFR condition resulted in a -2.55 [95% CI: -4.67, -0.43] cm lower countermovement jump height. The contrast between the low BFR and high BFR conditions was -1.15 [95% CI: -3.64, 1.34] greater for the high BFR condition. Countermovement jump results are seen in figure (</w:t>
       </w:r>
       <w:hyperlink w:anchor="fig-perform">
         <w:r>
@@ -4452,7 +4452,7 @@
         <w:pStyle w:val="FirstParagraph"/>
       </w:pPr>
       <w:r>
-        <w:t xml:space="preserve">Isometric mid thigh pull performance under the control condition was 2269.8 [95% CI: 1966.2, 2573.4] N, under the low BFR condition it was 2272.97 [95% CI: 1949.46, 2596.47] N, and under the high BFR condition it was 2258.12 [95% CI: 1945.5, 2570.73] N. There were neglible differences between conditions. Compared with the control condition the low BFR condition resulted in a 3.17 [95% CI: 118.52, -112.19] N greater isometric mid thigh pull, and the high BFR condition resulted in a -11.68 [95% CI: 71.18, -94.55] N lower isometric mid thigh pull. The contrast between the low BFR and high BFR conditions was -11.68 [95% CI: 71.18, -94.55] greater for the high BFR condition. Isometric mid thigh pull results are seen in figure (</w:t>
+        <w:t xml:space="preserve">Isometric mid thigh pull performance under the control condition was 2269.8 [95% CI: 1966.2, 2573.4] N, under the low BFR condition it was 2272.97 [95% CI: 1949.46, 2596.47] N, and under the high BFR condition it was 2258.12 [95% CI: 1945.5, 2570.73] N. There were neglible differences between conditions. Compared with the control condition the low BFR condition resulted in a 3.17 [95% CI: -112.19, 118.52] N greater isometric mid thigh pull, and the high BFR condition resulted in a -11.68 [95% CI: -94.55, 71.18] N lower isometric mid thigh pull. The contrast between the low BFR and high BFR conditions was -14.85 [95% CI: -125.07, 95.37] greater for the high BFR condition. Isometric mid thigh pull results are seen in figure (</w:t>
       </w:r>
       <w:hyperlink w:anchor="fig-perform">
         <w:r>

</xml_diff>